<commit_message>
Atualização de minutas de protocolo.
</commit_message>
<xml_diff>
--- a/protocolos_minutas/AMA_Protocolo_CMD_Autenticação_Assinatura_Privados_.docx
+++ b/protocolos_minutas/AMA_Protocolo_CMD_Autenticação_Assinatura_Privados_.docx
@@ -1,6 +1,6 @@
 
 <file path=word/document.xml><?xml version="1.0" encoding="utf-8"?>
-<w:document xmlns:wpc="http://schemas.microsoft.com/office/word/2010/wordprocessingCanvas" xmlns:cx="http://schemas.microsoft.com/office/drawing/2014/chartex" xmlns:cx1="http://schemas.microsoft.com/office/drawing/2015/9/8/chartex" xmlns:cx2="http://schemas.microsoft.com/office/drawing/2015/10/21/chartex" xmlns:cx3="http://schemas.microsoft.com/office/drawing/2016/5/9/chartex" xmlns:cx4="http://schemas.microsoft.com/office/drawing/2016/5/10/chartex" xmlns:cx5="http://schemas.microsoft.com/office/drawing/2016/5/11/chartex" xmlns:cx6="http://schemas.microsoft.com/office/drawing/2016/5/12/chartex" xmlns:cx7="http://schemas.microsoft.com/office/drawing/2016/5/13/chartex" xmlns:cx8="http://schemas.microsoft.com/office/drawing/2016/5/14/chartex" xmlns:mc="http://schemas.openxmlformats.org/markup-compatibility/2006" xmlns:aink="http://schemas.microsoft.com/office/drawing/2016/ink" xmlns:am3d="http://schemas.microsoft.com/office/drawing/2017/model3d" xmlns:o="urn:schemas-microsoft-com:office:office" xmlns:oel="http://schemas.microsoft.com/office/2019/extlst" xmlns:r="http://schemas.openxmlformats.org/officeDocument/2006/relationships" xmlns:m="http://schemas.openxmlformats.org/officeDocument/2006/math" xmlns:v="urn:schemas-microsoft-com:vml" xmlns:wp14="http://schemas.microsoft.com/office/word/2010/wordprocessingDrawing" xmlns:wp="http://schemas.openxmlformats.org/drawingml/2006/wordprocessingDrawing" xmlns:w10="urn:schemas-microsoft-com:office:word" xmlns:w="http://schemas.openxmlformats.org/wordprocessingml/2006/main" xmlns:w14="http://schemas.microsoft.com/office/word/2010/wordml" xmlns:w15="http://schemas.microsoft.com/office/word/2012/wordml" xmlns:w16cex="http://schemas.microsoft.com/office/word/2018/wordml/cex" xmlns:w16cid="http://schemas.microsoft.com/office/word/2016/wordml/cid" xmlns:w16="http://schemas.microsoft.com/office/word/2018/wordml" xmlns:w16sdtdh="http://schemas.microsoft.com/office/word/2020/wordml/sdtdatahash" xmlns:w16se="http://schemas.microsoft.com/office/word/2015/wordml/symex" xmlns:wpg="http://schemas.microsoft.com/office/word/2010/wordprocessingGroup" xmlns:wpi="http://schemas.microsoft.com/office/word/2010/wordprocessingInk" xmlns:wne="http://schemas.microsoft.com/office/word/2006/wordml" xmlns:wps="http://schemas.microsoft.com/office/word/2010/wordprocessingShape" mc:Ignorable="w14 w15 w16se w16cid w16 w16cex w16sdtdh wp14">
+<w:document xmlns:wpc="http://schemas.microsoft.com/office/word/2010/wordprocessingCanvas" xmlns:cx="http://schemas.microsoft.com/office/drawing/2014/chartex" xmlns:cx1="http://schemas.microsoft.com/office/drawing/2015/9/8/chartex" xmlns:cx2="http://schemas.microsoft.com/office/drawing/2015/10/21/chartex" xmlns:cx3="http://schemas.microsoft.com/office/drawing/2016/5/9/chartex" xmlns:cx4="http://schemas.microsoft.com/office/drawing/2016/5/10/chartex" xmlns:cx5="http://schemas.microsoft.com/office/drawing/2016/5/11/chartex" xmlns:cx6="http://schemas.microsoft.com/office/drawing/2016/5/12/chartex" xmlns:cx7="http://schemas.microsoft.com/office/drawing/2016/5/13/chartex" xmlns:cx8="http://schemas.microsoft.com/office/drawing/2016/5/14/chartex" xmlns:mc="http://schemas.openxmlformats.org/markup-compatibility/2006" xmlns:aink="http://schemas.microsoft.com/office/drawing/2016/ink" xmlns:am3d="http://schemas.microsoft.com/office/drawing/2017/model3d" xmlns:o="urn:schemas-microsoft-com:office:office" xmlns:oel="http://schemas.microsoft.com/office/2019/extlst" xmlns:r="http://schemas.openxmlformats.org/officeDocument/2006/relationships" xmlns:m="http://schemas.openxmlformats.org/officeDocument/2006/math" xmlns:v="urn:schemas-microsoft-com:vml" xmlns:wp14="http://schemas.microsoft.com/office/word/2010/wordprocessingDrawing" xmlns:wp="http://schemas.openxmlformats.org/drawingml/2006/wordprocessingDrawing" xmlns:w10="urn:schemas-microsoft-com:office:word" xmlns:w="http://schemas.openxmlformats.org/wordprocessingml/2006/main" xmlns:w14="http://schemas.microsoft.com/office/word/2010/wordml" xmlns:w15="http://schemas.microsoft.com/office/word/2012/wordml" xmlns:w16cex="http://schemas.microsoft.com/office/word/2018/wordml/cex" xmlns:w16cid="http://schemas.microsoft.com/office/word/2016/wordml/cid" xmlns:w16="http://schemas.microsoft.com/office/word/2018/wordml" xmlns:w16du="http://schemas.microsoft.com/office/word/2023/wordml/word16du" xmlns:w16sdtdh="http://schemas.microsoft.com/office/word/2020/wordml/sdtdatahash" xmlns:w16se="http://schemas.microsoft.com/office/word/2015/wordml/symex" xmlns:wpg="http://schemas.microsoft.com/office/word/2010/wordprocessingGroup" xmlns:wpi="http://schemas.microsoft.com/office/word/2010/wordprocessingInk" xmlns:wne="http://schemas.microsoft.com/office/word/2006/wordml" xmlns:wps="http://schemas.microsoft.com/office/word/2010/wordprocessingShape" mc:Ignorable="w14 w15 w16se w16cid w16 w16cex w16sdtdh wp14">
   <w:body>
     <w:p>
       <w:pPr>
@@ -1130,7 +1130,6 @@
         </w:rPr>
         <w:t xml:space="preserve">Garantir a administração, operação, </w:t>
       </w:r>
-      <w:proofErr w:type="spellStart"/>
       <w:r>
         <w:rPr>
           <w:rFonts w:asciiTheme="minorHAnsi" w:hAnsiTheme="minorHAnsi"/>
@@ -1138,7 +1137,6 @@
         </w:rPr>
         <w:t>help-desk</w:t>
       </w:r>
-      <w:proofErr w:type="spellEnd"/>
       <w:r>
         <w:rPr>
           <w:rFonts w:asciiTheme="minorHAnsi" w:hAnsiTheme="minorHAnsi"/>
@@ -1936,7 +1934,6 @@
         </w:rPr>
         <w:t xml:space="preserve">umprir as </w:t>
       </w:r>
-      <w:proofErr w:type="spellStart"/>
       <w:r>
         <w:rPr>
           <w:rFonts w:asciiTheme="minorHAnsi" w:hAnsiTheme="minorHAnsi"/>
@@ -1944,7 +1941,6 @@
         </w:rPr>
         <w:t>guidelines</w:t>
       </w:r>
-      <w:proofErr w:type="spellEnd"/>
       <w:r>
         <w:rPr>
           <w:rFonts w:asciiTheme="minorHAnsi" w:hAnsiTheme="minorHAnsi"/>
@@ -2000,21 +1996,12 @@
         </w:rPr>
         <w:t xml:space="preserve"> para cada uma das </w:t>
       </w:r>
-      <w:proofErr w:type="spellStart"/>
       <w:r>
         <w:rPr>
           <w:rFonts w:asciiTheme="minorHAnsi" w:hAnsiTheme="minorHAnsi"/>
           <w:i/>
         </w:rPr>
-        <w:t>guidelines</w:t>
-      </w:r>
-      <w:proofErr w:type="spellEnd"/>
-      <w:r>
-        <w:rPr>
-          <w:rFonts w:asciiTheme="minorHAnsi" w:hAnsiTheme="minorHAnsi"/>
-          <w:i/>
-        </w:rPr>
-        <w:t xml:space="preserve"> </w:t>
+        <w:t xml:space="preserve">guidelines </w:t>
       </w:r>
       <w:r>
         <w:rPr>
@@ -2702,11 +2689,10 @@
       <w:hyperlink r:id="rId12" w:history="1">
         <w:r>
           <w:rPr>
+            <w:rStyle w:val="Hyperlink"/>
             <w:rFonts w:asciiTheme="minorHAnsi" w:hAnsiTheme="minorHAnsi" w:cstheme="minorBidi"/>
-            <w:color w:val="0000FF"/>
-            <w:u w:val="single"/>
           </w:rPr>
-          <w:t>ama@ama.pt</w:t>
+          <w:t>protocolo@ama.gov.pt</w:t>
         </w:r>
       </w:hyperlink>
     </w:p>
@@ -3706,25 +3692,7 @@
         <w:rPr>
           <w:rFonts w:asciiTheme="minorHAnsi" w:hAnsiTheme="minorHAnsi"/>
         </w:rPr>
-        <w:t xml:space="preserve">isboa, </w:t>
-      </w:r>
-      <w:r>
-        <w:rPr>
-          <w:rFonts w:asciiTheme="minorHAnsi" w:hAnsiTheme="minorHAnsi"/>
-        </w:rPr>
-        <w:t xml:space="preserve">a </w:t>
-      </w:r>
-      <w:r>
-        <w:rPr>
-          <w:rFonts w:asciiTheme="minorHAnsi" w:hAnsiTheme="minorHAnsi"/>
-        </w:rPr>
-        <w:t>[…] de […….……] de 20</w:t>
-      </w:r>
-      <w:r>
-        <w:rPr>
-          <w:rFonts w:asciiTheme="minorHAnsi" w:hAnsiTheme="minorHAnsi"/>
-        </w:rPr>
-        <w:t>..</w:t>
+        <w:t>isboa,</w:t>
       </w:r>
     </w:p>
     <w:p>
@@ -3776,7 +3744,7 @@
               <w:rPr>
                 <w:rFonts w:asciiTheme="minorHAnsi" w:hAnsiTheme="minorHAnsi"/>
               </w:rPr>
-              <w:t>A Primeira Outorgante</w:t>
+              <w:t>Pela AMA</w:t>
             </w:r>
           </w:p>
         </w:tc>
@@ -3798,25 +3766,7 @@
               <w:rPr>
                 <w:rFonts w:asciiTheme="minorHAnsi" w:hAnsiTheme="minorHAnsi"/>
               </w:rPr>
-              <w:t>O</w:t>
-            </w:r>
-            <w:r>
-              <w:rPr>
-                <w:rFonts w:asciiTheme="minorHAnsi" w:hAnsiTheme="minorHAnsi"/>
-              </w:rPr>
-              <w:t xml:space="preserve"> Segund</w:t>
-            </w:r>
-            <w:r>
-              <w:rPr>
-                <w:rFonts w:asciiTheme="minorHAnsi" w:hAnsiTheme="minorHAnsi"/>
-              </w:rPr>
-              <w:t>o</w:t>
-            </w:r>
-            <w:r>
-              <w:rPr>
-                <w:rFonts w:asciiTheme="minorHAnsi" w:hAnsiTheme="minorHAnsi"/>
-              </w:rPr>
-              <w:t xml:space="preserve"> Outorgante</w:t>
+              <w:t>Pelo (a)</w:t>
             </w:r>
           </w:p>
         </w:tc>
@@ -4286,7 +4236,7 @@
 </file>
 
 <file path=word/endnotes.xml><?xml version="1.0" encoding="utf-8"?>
-<w:endnotes xmlns:wpc="http://schemas.microsoft.com/office/word/2010/wordprocessingCanvas" xmlns:cx="http://schemas.microsoft.com/office/drawing/2014/chartex" xmlns:cx1="http://schemas.microsoft.com/office/drawing/2015/9/8/chartex" xmlns:cx2="http://schemas.microsoft.com/office/drawing/2015/10/21/chartex" xmlns:cx3="http://schemas.microsoft.com/office/drawing/2016/5/9/chartex" xmlns:cx4="http://schemas.microsoft.com/office/drawing/2016/5/10/chartex" xmlns:cx5="http://schemas.microsoft.com/office/drawing/2016/5/11/chartex" xmlns:cx6="http://schemas.microsoft.com/office/drawing/2016/5/12/chartex" xmlns:cx7="http://schemas.microsoft.com/office/drawing/2016/5/13/chartex" xmlns:cx8="http://schemas.microsoft.com/office/drawing/2016/5/14/chartex" xmlns:mc="http://schemas.openxmlformats.org/markup-compatibility/2006" xmlns:aink="http://schemas.microsoft.com/office/drawing/2016/ink" xmlns:am3d="http://schemas.microsoft.com/office/drawing/2017/model3d" xmlns:o="urn:schemas-microsoft-com:office:office" xmlns:oel="http://schemas.microsoft.com/office/2019/extlst" xmlns:r="http://schemas.openxmlformats.org/officeDocument/2006/relationships" xmlns:m="http://schemas.openxmlformats.org/officeDocument/2006/math" xmlns:v="urn:schemas-microsoft-com:vml" xmlns:wp14="http://schemas.microsoft.com/office/word/2010/wordprocessingDrawing" xmlns:wp="http://schemas.openxmlformats.org/drawingml/2006/wordprocessingDrawing" xmlns:w10="urn:schemas-microsoft-com:office:word" xmlns:w="http://schemas.openxmlformats.org/wordprocessingml/2006/main" xmlns:w14="http://schemas.microsoft.com/office/word/2010/wordml" xmlns:w15="http://schemas.microsoft.com/office/word/2012/wordml" xmlns:w16cex="http://schemas.microsoft.com/office/word/2018/wordml/cex" xmlns:w16cid="http://schemas.microsoft.com/office/word/2016/wordml/cid" xmlns:w16="http://schemas.microsoft.com/office/word/2018/wordml" xmlns:w16sdtdh="http://schemas.microsoft.com/office/word/2020/wordml/sdtdatahash" xmlns:w16se="http://schemas.microsoft.com/office/word/2015/wordml/symex" xmlns:wpg="http://schemas.microsoft.com/office/word/2010/wordprocessingGroup" xmlns:wpi="http://schemas.microsoft.com/office/word/2010/wordprocessingInk" xmlns:wne="http://schemas.microsoft.com/office/word/2006/wordml" xmlns:wps="http://schemas.microsoft.com/office/word/2010/wordprocessingShape" mc:Ignorable="w14 w15 w16se w16cid w16 w16cex w16sdtdh wp14">
+<w:endnotes xmlns:wpc="http://schemas.microsoft.com/office/word/2010/wordprocessingCanvas" xmlns:cx="http://schemas.microsoft.com/office/drawing/2014/chartex" xmlns:cx1="http://schemas.microsoft.com/office/drawing/2015/9/8/chartex" xmlns:cx2="http://schemas.microsoft.com/office/drawing/2015/10/21/chartex" xmlns:cx3="http://schemas.microsoft.com/office/drawing/2016/5/9/chartex" xmlns:cx4="http://schemas.microsoft.com/office/drawing/2016/5/10/chartex" xmlns:cx5="http://schemas.microsoft.com/office/drawing/2016/5/11/chartex" xmlns:cx6="http://schemas.microsoft.com/office/drawing/2016/5/12/chartex" xmlns:cx7="http://schemas.microsoft.com/office/drawing/2016/5/13/chartex" xmlns:cx8="http://schemas.microsoft.com/office/drawing/2016/5/14/chartex" xmlns:mc="http://schemas.openxmlformats.org/markup-compatibility/2006" xmlns:aink="http://schemas.microsoft.com/office/drawing/2016/ink" xmlns:am3d="http://schemas.microsoft.com/office/drawing/2017/model3d" xmlns:o="urn:schemas-microsoft-com:office:office" xmlns:oel="http://schemas.microsoft.com/office/2019/extlst" xmlns:r="http://schemas.openxmlformats.org/officeDocument/2006/relationships" xmlns:m="http://schemas.openxmlformats.org/officeDocument/2006/math" xmlns:v="urn:schemas-microsoft-com:vml" xmlns:wp14="http://schemas.microsoft.com/office/word/2010/wordprocessingDrawing" xmlns:wp="http://schemas.openxmlformats.org/drawingml/2006/wordprocessingDrawing" xmlns:w10="urn:schemas-microsoft-com:office:word" xmlns:w="http://schemas.openxmlformats.org/wordprocessingml/2006/main" xmlns:w14="http://schemas.microsoft.com/office/word/2010/wordml" xmlns:w15="http://schemas.microsoft.com/office/word/2012/wordml" xmlns:w16cex="http://schemas.microsoft.com/office/word/2018/wordml/cex" xmlns:w16cid="http://schemas.microsoft.com/office/word/2016/wordml/cid" xmlns:w16="http://schemas.microsoft.com/office/word/2018/wordml" xmlns:w16du="http://schemas.microsoft.com/office/word/2023/wordml/word16du" xmlns:w16sdtdh="http://schemas.microsoft.com/office/word/2020/wordml/sdtdatahash" xmlns:w16se="http://schemas.microsoft.com/office/word/2015/wordml/symex" xmlns:wpg="http://schemas.microsoft.com/office/word/2010/wordprocessingGroup" xmlns:wpi="http://schemas.microsoft.com/office/word/2010/wordprocessingInk" xmlns:wne="http://schemas.microsoft.com/office/word/2006/wordml" xmlns:wps="http://schemas.microsoft.com/office/word/2010/wordprocessingShape" mc:Ignorable="w14 w15 w16se w16cid w16 w16cex w16sdtdh wp14">
   <w:endnote w:type="separator" w:id="-1">
     <w:p>
       <w:r>
@@ -4305,7 +4255,7 @@
 </file>
 
 <file path=word/footer1.xml><?xml version="1.0" encoding="utf-8"?>
-<w:ftr xmlns:wpc="http://schemas.microsoft.com/office/word/2010/wordprocessingCanvas" xmlns:cx="http://schemas.microsoft.com/office/drawing/2014/chartex" xmlns:cx1="http://schemas.microsoft.com/office/drawing/2015/9/8/chartex" xmlns:cx2="http://schemas.microsoft.com/office/drawing/2015/10/21/chartex" xmlns:cx3="http://schemas.microsoft.com/office/drawing/2016/5/9/chartex" xmlns:cx4="http://schemas.microsoft.com/office/drawing/2016/5/10/chartex" xmlns:cx5="http://schemas.microsoft.com/office/drawing/2016/5/11/chartex" xmlns:cx6="http://schemas.microsoft.com/office/drawing/2016/5/12/chartex" xmlns:cx7="http://schemas.microsoft.com/office/drawing/2016/5/13/chartex" xmlns:cx8="http://schemas.microsoft.com/office/drawing/2016/5/14/chartex" xmlns:mc="http://schemas.openxmlformats.org/markup-compatibility/2006" xmlns:aink="http://schemas.microsoft.com/office/drawing/2016/ink" xmlns:am3d="http://schemas.microsoft.com/office/drawing/2017/model3d" xmlns:o="urn:schemas-microsoft-com:office:office" xmlns:oel="http://schemas.microsoft.com/office/2019/extlst" xmlns:r="http://schemas.openxmlformats.org/officeDocument/2006/relationships" xmlns:m="http://schemas.openxmlformats.org/officeDocument/2006/math" xmlns:v="urn:schemas-microsoft-com:vml" xmlns:wp14="http://schemas.microsoft.com/office/word/2010/wordprocessingDrawing" xmlns:wp="http://schemas.openxmlformats.org/drawingml/2006/wordprocessingDrawing" xmlns:w10="urn:schemas-microsoft-com:office:word" xmlns:w="http://schemas.openxmlformats.org/wordprocessingml/2006/main" xmlns:w14="http://schemas.microsoft.com/office/word/2010/wordml" xmlns:w15="http://schemas.microsoft.com/office/word/2012/wordml" xmlns:w16cex="http://schemas.microsoft.com/office/word/2018/wordml/cex" xmlns:w16cid="http://schemas.microsoft.com/office/word/2016/wordml/cid" xmlns:w16="http://schemas.microsoft.com/office/word/2018/wordml" xmlns:w16sdtdh="http://schemas.microsoft.com/office/word/2020/wordml/sdtdatahash" xmlns:w16se="http://schemas.microsoft.com/office/word/2015/wordml/symex" xmlns:wpg="http://schemas.microsoft.com/office/word/2010/wordprocessingGroup" xmlns:wpi="http://schemas.microsoft.com/office/word/2010/wordprocessingInk" xmlns:wne="http://schemas.microsoft.com/office/word/2006/wordml" xmlns:wps="http://schemas.microsoft.com/office/word/2010/wordprocessingShape" mc:Ignorable="w14 w15 w16se w16cid w16 w16cex w16sdtdh wp14">
+<w:ftr xmlns:wpc="http://schemas.microsoft.com/office/word/2010/wordprocessingCanvas" xmlns:cx="http://schemas.microsoft.com/office/drawing/2014/chartex" xmlns:cx1="http://schemas.microsoft.com/office/drawing/2015/9/8/chartex" xmlns:cx2="http://schemas.microsoft.com/office/drawing/2015/10/21/chartex" xmlns:cx3="http://schemas.microsoft.com/office/drawing/2016/5/9/chartex" xmlns:cx4="http://schemas.microsoft.com/office/drawing/2016/5/10/chartex" xmlns:cx5="http://schemas.microsoft.com/office/drawing/2016/5/11/chartex" xmlns:cx6="http://schemas.microsoft.com/office/drawing/2016/5/12/chartex" xmlns:cx7="http://schemas.microsoft.com/office/drawing/2016/5/13/chartex" xmlns:cx8="http://schemas.microsoft.com/office/drawing/2016/5/14/chartex" xmlns:mc="http://schemas.openxmlformats.org/markup-compatibility/2006" xmlns:aink="http://schemas.microsoft.com/office/drawing/2016/ink" xmlns:am3d="http://schemas.microsoft.com/office/drawing/2017/model3d" xmlns:o="urn:schemas-microsoft-com:office:office" xmlns:oel="http://schemas.microsoft.com/office/2019/extlst" xmlns:r="http://schemas.openxmlformats.org/officeDocument/2006/relationships" xmlns:m="http://schemas.openxmlformats.org/officeDocument/2006/math" xmlns:v="urn:schemas-microsoft-com:vml" xmlns:wp14="http://schemas.microsoft.com/office/word/2010/wordprocessingDrawing" xmlns:wp="http://schemas.openxmlformats.org/drawingml/2006/wordprocessingDrawing" xmlns:w10="urn:schemas-microsoft-com:office:word" xmlns:w="http://schemas.openxmlformats.org/wordprocessingml/2006/main" xmlns:w14="http://schemas.microsoft.com/office/word/2010/wordml" xmlns:w15="http://schemas.microsoft.com/office/word/2012/wordml" xmlns:w16cex="http://schemas.microsoft.com/office/word/2018/wordml/cex" xmlns:w16cid="http://schemas.microsoft.com/office/word/2016/wordml/cid" xmlns:w16="http://schemas.microsoft.com/office/word/2018/wordml" xmlns:w16du="http://schemas.microsoft.com/office/word/2023/wordml/word16du" xmlns:w16sdtdh="http://schemas.microsoft.com/office/word/2020/wordml/sdtdatahash" xmlns:w16se="http://schemas.microsoft.com/office/word/2015/wordml/symex" xmlns:wpg="http://schemas.microsoft.com/office/word/2010/wordprocessingGroup" xmlns:wpi="http://schemas.microsoft.com/office/word/2010/wordprocessingInk" xmlns:wne="http://schemas.microsoft.com/office/word/2006/wordml" xmlns:wps="http://schemas.microsoft.com/office/word/2010/wordprocessingShape" mc:Ignorable="w14 w15 w16se w16cid w16 w16cex w16sdtdh wp14">
   <w:p>
     <w:pPr>
       <w:rPr>
@@ -5056,7 +5006,7 @@
 </file>
 
 <file path=word/footnotes.xml><?xml version="1.0" encoding="utf-8"?>
-<w:footnotes xmlns:wpc="http://schemas.microsoft.com/office/word/2010/wordprocessingCanvas" xmlns:cx="http://schemas.microsoft.com/office/drawing/2014/chartex" xmlns:cx1="http://schemas.microsoft.com/office/drawing/2015/9/8/chartex" xmlns:cx2="http://schemas.microsoft.com/office/drawing/2015/10/21/chartex" xmlns:cx3="http://schemas.microsoft.com/office/drawing/2016/5/9/chartex" xmlns:cx4="http://schemas.microsoft.com/office/drawing/2016/5/10/chartex" xmlns:cx5="http://schemas.microsoft.com/office/drawing/2016/5/11/chartex" xmlns:cx6="http://schemas.microsoft.com/office/drawing/2016/5/12/chartex" xmlns:cx7="http://schemas.microsoft.com/office/drawing/2016/5/13/chartex" xmlns:cx8="http://schemas.microsoft.com/office/drawing/2016/5/14/chartex" xmlns:mc="http://schemas.openxmlformats.org/markup-compatibility/2006" xmlns:aink="http://schemas.microsoft.com/office/drawing/2016/ink" xmlns:am3d="http://schemas.microsoft.com/office/drawing/2017/model3d" xmlns:o="urn:schemas-microsoft-com:office:office" xmlns:oel="http://schemas.microsoft.com/office/2019/extlst" xmlns:r="http://schemas.openxmlformats.org/officeDocument/2006/relationships" xmlns:m="http://schemas.openxmlformats.org/officeDocument/2006/math" xmlns:v="urn:schemas-microsoft-com:vml" xmlns:wp14="http://schemas.microsoft.com/office/word/2010/wordprocessingDrawing" xmlns:wp="http://schemas.openxmlformats.org/drawingml/2006/wordprocessingDrawing" xmlns:w10="urn:schemas-microsoft-com:office:word" xmlns:w="http://schemas.openxmlformats.org/wordprocessingml/2006/main" xmlns:w14="http://schemas.microsoft.com/office/word/2010/wordml" xmlns:w15="http://schemas.microsoft.com/office/word/2012/wordml" xmlns:w16cex="http://schemas.microsoft.com/office/word/2018/wordml/cex" xmlns:w16cid="http://schemas.microsoft.com/office/word/2016/wordml/cid" xmlns:w16="http://schemas.microsoft.com/office/word/2018/wordml" xmlns:w16sdtdh="http://schemas.microsoft.com/office/word/2020/wordml/sdtdatahash" xmlns:w16se="http://schemas.microsoft.com/office/word/2015/wordml/symex" xmlns:wpg="http://schemas.microsoft.com/office/word/2010/wordprocessingGroup" xmlns:wpi="http://schemas.microsoft.com/office/word/2010/wordprocessingInk" xmlns:wne="http://schemas.microsoft.com/office/word/2006/wordml" xmlns:wps="http://schemas.microsoft.com/office/word/2010/wordprocessingShape" mc:Ignorable="w14 w15 w16se w16cid w16 w16cex w16sdtdh wp14">
+<w:footnotes xmlns:wpc="http://schemas.microsoft.com/office/word/2010/wordprocessingCanvas" xmlns:cx="http://schemas.microsoft.com/office/drawing/2014/chartex" xmlns:cx1="http://schemas.microsoft.com/office/drawing/2015/9/8/chartex" xmlns:cx2="http://schemas.microsoft.com/office/drawing/2015/10/21/chartex" xmlns:cx3="http://schemas.microsoft.com/office/drawing/2016/5/9/chartex" xmlns:cx4="http://schemas.microsoft.com/office/drawing/2016/5/10/chartex" xmlns:cx5="http://schemas.microsoft.com/office/drawing/2016/5/11/chartex" xmlns:cx6="http://schemas.microsoft.com/office/drawing/2016/5/12/chartex" xmlns:cx7="http://schemas.microsoft.com/office/drawing/2016/5/13/chartex" xmlns:cx8="http://schemas.microsoft.com/office/drawing/2016/5/14/chartex" xmlns:mc="http://schemas.openxmlformats.org/markup-compatibility/2006" xmlns:aink="http://schemas.microsoft.com/office/drawing/2016/ink" xmlns:am3d="http://schemas.microsoft.com/office/drawing/2017/model3d" xmlns:o="urn:schemas-microsoft-com:office:office" xmlns:oel="http://schemas.microsoft.com/office/2019/extlst" xmlns:r="http://schemas.openxmlformats.org/officeDocument/2006/relationships" xmlns:m="http://schemas.openxmlformats.org/officeDocument/2006/math" xmlns:v="urn:schemas-microsoft-com:vml" xmlns:wp14="http://schemas.microsoft.com/office/word/2010/wordprocessingDrawing" xmlns:wp="http://schemas.openxmlformats.org/drawingml/2006/wordprocessingDrawing" xmlns:w10="urn:schemas-microsoft-com:office:word" xmlns:w="http://schemas.openxmlformats.org/wordprocessingml/2006/main" xmlns:w14="http://schemas.microsoft.com/office/word/2010/wordml" xmlns:w15="http://schemas.microsoft.com/office/word/2012/wordml" xmlns:w16cex="http://schemas.microsoft.com/office/word/2018/wordml/cex" xmlns:w16cid="http://schemas.microsoft.com/office/word/2016/wordml/cid" xmlns:w16="http://schemas.microsoft.com/office/word/2018/wordml" xmlns:w16du="http://schemas.microsoft.com/office/word/2023/wordml/word16du" xmlns:w16sdtdh="http://schemas.microsoft.com/office/word/2020/wordml/sdtdatahash" xmlns:w16se="http://schemas.microsoft.com/office/word/2015/wordml/symex" xmlns:wpg="http://schemas.microsoft.com/office/word/2010/wordprocessingGroup" xmlns:wpi="http://schemas.microsoft.com/office/word/2010/wordprocessingInk" xmlns:wne="http://schemas.microsoft.com/office/word/2006/wordml" xmlns:wps="http://schemas.microsoft.com/office/word/2010/wordprocessingShape" mc:Ignorable="w14 w15 w16se w16cid w16 w16cex w16sdtdh wp14">
   <w:footnote w:type="separator" w:id="-1">
     <w:p>
       <w:r>
@@ -5075,7 +5025,7 @@
 </file>
 
 <file path=word/header1.xml><?xml version="1.0" encoding="utf-8"?>
-<w:hdr xmlns:wpc="http://schemas.microsoft.com/office/word/2010/wordprocessingCanvas" xmlns:cx="http://schemas.microsoft.com/office/drawing/2014/chartex" xmlns:cx1="http://schemas.microsoft.com/office/drawing/2015/9/8/chartex" xmlns:cx2="http://schemas.microsoft.com/office/drawing/2015/10/21/chartex" xmlns:cx3="http://schemas.microsoft.com/office/drawing/2016/5/9/chartex" xmlns:cx4="http://schemas.microsoft.com/office/drawing/2016/5/10/chartex" xmlns:cx5="http://schemas.microsoft.com/office/drawing/2016/5/11/chartex" xmlns:cx6="http://schemas.microsoft.com/office/drawing/2016/5/12/chartex" xmlns:cx7="http://schemas.microsoft.com/office/drawing/2016/5/13/chartex" xmlns:cx8="http://schemas.microsoft.com/office/drawing/2016/5/14/chartex" xmlns:mc="http://schemas.openxmlformats.org/markup-compatibility/2006" xmlns:aink="http://schemas.microsoft.com/office/drawing/2016/ink" xmlns:am3d="http://schemas.microsoft.com/office/drawing/2017/model3d" xmlns:o="urn:schemas-microsoft-com:office:office" xmlns:oel="http://schemas.microsoft.com/office/2019/extlst" xmlns:r="http://schemas.openxmlformats.org/officeDocument/2006/relationships" xmlns:m="http://schemas.openxmlformats.org/officeDocument/2006/math" xmlns:v="urn:schemas-microsoft-com:vml" xmlns:wp14="http://schemas.microsoft.com/office/word/2010/wordprocessingDrawing" xmlns:wp="http://schemas.openxmlformats.org/drawingml/2006/wordprocessingDrawing" xmlns:w10="urn:schemas-microsoft-com:office:word" xmlns:w="http://schemas.openxmlformats.org/wordprocessingml/2006/main" xmlns:w14="http://schemas.microsoft.com/office/word/2010/wordml" xmlns:w15="http://schemas.microsoft.com/office/word/2012/wordml" xmlns:w16cex="http://schemas.microsoft.com/office/word/2018/wordml/cex" xmlns:w16cid="http://schemas.microsoft.com/office/word/2016/wordml/cid" xmlns:w16="http://schemas.microsoft.com/office/word/2018/wordml" xmlns:w16sdtdh="http://schemas.microsoft.com/office/word/2020/wordml/sdtdatahash" xmlns:w16se="http://schemas.microsoft.com/office/word/2015/wordml/symex" xmlns:wpg="http://schemas.microsoft.com/office/word/2010/wordprocessingGroup" xmlns:wpi="http://schemas.microsoft.com/office/word/2010/wordprocessingInk" xmlns:wne="http://schemas.microsoft.com/office/word/2006/wordml" xmlns:wps="http://schemas.microsoft.com/office/word/2010/wordprocessingShape" mc:Ignorable="w14 w15 w16se w16cid w16 w16cex w16sdtdh wp14">
+<w:hdr xmlns:wpc="http://schemas.microsoft.com/office/word/2010/wordprocessingCanvas" xmlns:cx="http://schemas.microsoft.com/office/drawing/2014/chartex" xmlns:cx1="http://schemas.microsoft.com/office/drawing/2015/9/8/chartex" xmlns:cx2="http://schemas.microsoft.com/office/drawing/2015/10/21/chartex" xmlns:cx3="http://schemas.microsoft.com/office/drawing/2016/5/9/chartex" xmlns:cx4="http://schemas.microsoft.com/office/drawing/2016/5/10/chartex" xmlns:cx5="http://schemas.microsoft.com/office/drawing/2016/5/11/chartex" xmlns:cx6="http://schemas.microsoft.com/office/drawing/2016/5/12/chartex" xmlns:cx7="http://schemas.microsoft.com/office/drawing/2016/5/13/chartex" xmlns:cx8="http://schemas.microsoft.com/office/drawing/2016/5/14/chartex" xmlns:mc="http://schemas.openxmlformats.org/markup-compatibility/2006" xmlns:aink="http://schemas.microsoft.com/office/drawing/2016/ink" xmlns:am3d="http://schemas.microsoft.com/office/drawing/2017/model3d" xmlns:o="urn:schemas-microsoft-com:office:office" xmlns:oel="http://schemas.microsoft.com/office/2019/extlst" xmlns:r="http://schemas.openxmlformats.org/officeDocument/2006/relationships" xmlns:m="http://schemas.openxmlformats.org/officeDocument/2006/math" xmlns:v="urn:schemas-microsoft-com:vml" xmlns:wp14="http://schemas.microsoft.com/office/word/2010/wordprocessingDrawing" xmlns:wp="http://schemas.openxmlformats.org/drawingml/2006/wordprocessingDrawing" xmlns:w10="urn:schemas-microsoft-com:office:word" xmlns:w="http://schemas.openxmlformats.org/wordprocessingml/2006/main" xmlns:w14="http://schemas.microsoft.com/office/word/2010/wordml" xmlns:w15="http://schemas.microsoft.com/office/word/2012/wordml" xmlns:w16cex="http://schemas.microsoft.com/office/word/2018/wordml/cex" xmlns:w16cid="http://schemas.microsoft.com/office/word/2016/wordml/cid" xmlns:w16="http://schemas.microsoft.com/office/word/2018/wordml" xmlns:w16du="http://schemas.microsoft.com/office/word/2023/wordml/word16du" xmlns:w16sdtdh="http://schemas.microsoft.com/office/word/2020/wordml/sdtdatahash" xmlns:w16se="http://schemas.microsoft.com/office/word/2015/wordml/symex" xmlns:wpg="http://schemas.microsoft.com/office/word/2010/wordprocessingGroup" xmlns:wpi="http://schemas.microsoft.com/office/word/2010/wordprocessingInk" xmlns:wne="http://schemas.microsoft.com/office/word/2006/wordml" xmlns:wps="http://schemas.microsoft.com/office/word/2010/wordprocessingShape" mc:Ignorable="w14 w15 w16se w16cid w16 w16cex w16sdtdh wp14">
   <w:p>
     <w:pPr>
       <w:pStyle w:val="Header"/>
@@ -5400,7 +5350,7 @@
 </file>
 
 <file path=word/header2.xml><?xml version="1.0" encoding="utf-8"?>
-<w:hdr xmlns:wpc="http://schemas.microsoft.com/office/word/2010/wordprocessingCanvas" xmlns:cx="http://schemas.microsoft.com/office/drawing/2014/chartex" xmlns:cx1="http://schemas.microsoft.com/office/drawing/2015/9/8/chartex" xmlns:cx2="http://schemas.microsoft.com/office/drawing/2015/10/21/chartex" xmlns:cx3="http://schemas.microsoft.com/office/drawing/2016/5/9/chartex" xmlns:cx4="http://schemas.microsoft.com/office/drawing/2016/5/10/chartex" xmlns:cx5="http://schemas.microsoft.com/office/drawing/2016/5/11/chartex" xmlns:cx6="http://schemas.microsoft.com/office/drawing/2016/5/12/chartex" xmlns:cx7="http://schemas.microsoft.com/office/drawing/2016/5/13/chartex" xmlns:cx8="http://schemas.microsoft.com/office/drawing/2016/5/14/chartex" xmlns:mc="http://schemas.openxmlformats.org/markup-compatibility/2006" xmlns:aink="http://schemas.microsoft.com/office/drawing/2016/ink" xmlns:am3d="http://schemas.microsoft.com/office/drawing/2017/model3d" xmlns:o="urn:schemas-microsoft-com:office:office" xmlns:oel="http://schemas.microsoft.com/office/2019/extlst" xmlns:r="http://schemas.openxmlformats.org/officeDocument/2006/relationships" xmlns:m="http://schemas.openxmlformats.org/officeDocument/2006/math" xmlns:v="urn:schemas-microsoft-com:vml" xmlns:wp14="http://schemas.microsoft.com/office/word/2010/wordprocessingDrawing" xmlns:wp="http://schemas.openxmlformats.org/drawingml/2006/wordprocessingDrawing" xmlns:w10="urn:schemas-microsoft-com:office:word" xmlns:w="http://schemas.openxmlformats.org/wordprocessingml/2006/main" xmlns:w14="http://schemas.microsoft.com/office/word/2010/wordml" xmlns:w15="http://schemas.microsoft.com/office/word/2012/wordml" xmlns:w16cex="http://schemas.microsoft.com/office/word/2018/wordml/cex" xmlns:w16cid="http://schemas.microsoft.com/office/word/2016/wordml/cid" xmlns:w16="http://schemas.microsoft.com/office/word/2018/wordml" xmlns:w16sdtdh="http://schemas.microsoft.com/office/word/2020/wordml/sdtdatahash" xmlns:w16se="http://schemas.microsoft.com/office/word/2015/wordml/symex" xmlns:wpg="http://schemas.microsoft.com/office/word/2010/wordprocessingGroup" xmlns:wpi="http://schemas.microsoft.com/office/word/2010/wordprocessingInk" xmlns:wne="http://schemas.microsoft.com/office/word/2006/wordml" xmlns:wps="http://schemas.microsoft.com/office/word/2010/wordprocessingShape" mc:Ignorable="w14 w15 w16se w16cid w16 w16cex w16sdtdh wp14">
+<w:hdr xmlns:wpc="http://schemas.microsoft.com/office/word/2010/wordprocessingCanvas" xmlns:cx="http://schemas.microsoft.com/office/drawing/2014/chartex" xmlns:cx1="http://schemas.microsoft.com/office/drawing/2015/9/8/chartex" xmlns:cx2="http://schemas.microsoft.com/office/drawing/2015/10/21/chartex" xmlns:cx3="http://schemas.microsoft.com/office/drawing/2016/5/9/chartex" xmlns:cx4="http://schemas.microsoft.com/office/drawing/2016/5/10/chartex" xmlns:cx5="http://schemas.microsoft.com/office/drawing/2016/5/11/chartex" xmlns:cx6="http://schemas.microsoft.com/office/drawing/2016/5/12/chartex" xmlns:cx7="http://schemas.microsoft.com/office/drawing/2016/5/13/chartex" xmlns:cx8="http://schemas.microsoft.com/office/drawing/2016/5/14/chartex" xmlns:mc="http://schemas.openxmlformats.org/markup-compatibility/2006" xmlns:aink="http://schemas.microsoft.com/office/drawing/2016/ink" xmlns:am3d="http://schemas.microsoft.com/office/drawing/2017/model3d" xmlns:o="urn:schemas-microsoft-com:office:office" xmlns:oel="http://schemas.microsoft.com/office/2019/extlst" xmlns:r="http://schemas.openxmlformats.org/officeDocument/2006/relationships" xmlns:m="http://schemas.openxmlformats.org/officeDocument/2006/math" xmlns:v="urn:schemas-microsoft-com:vml" xmlns:wp14="http://schemas.microsoft.com/office/word/2010/wordprocessingDrawing" xmlns:wp="http://schemas.openxmlformats.org/drawingml/2006/wordprocessingDrawing" xmlns:w10="urn:schemas-microsoft-com:office:word" xmlns:w="http://schemas.openxmlformats.org/wordprocessingml/2006/main" xmlns:w14="http://schemas.microsoft.com/office/word/2010/wordml" xmlns:w15="http://schemas.microsoft.com/office/word/2012/wordml" xmlns:w16cex="http://schemas.microsoft.com/office/word/2018/wordml/cex" xmlns:w16cid="http://schemas.microsoft.com/office/word/2016/wordml/cid" xmlns:w16="http://schemas.microsoft.com/office/word/2018/wordml" xmlns:w16du="http://schemas.microsoft.com/office/word/2023/wordml/word16du" xmlns:w16sdtdh="http://schemas.microsoft.com/office/word/2020/wordml/sdtdatahash" xmlns:w16se="http://schemas.microsoft.com/office/word/2015/wordml/symex" xmlns:wpg="http://schemas.microsoft.com/office/word/2010/wordprocessingGroup" xmlns:wpi="http://schemas.microsoft.com/office/word/2010/wordprocessingInk" xmlns:wne="http://schemas.microsoft.com/office/word/2006/wordml" xmlns:wps="http://schemas.microsoft.com/office/word/2010/wordprocessingShape" mc:Ignorable="w14 w15 w16se w16cid w16 w16cex w16sdtdh wp14">
   <w:p>
     <w:pPr>
       <w:pStyle w:val="Header"/>
@@ -5604,7 +5554,7 @@
 </file>
 
 <file path=word/numbering.xml><?xml version="1.0" encoding="utf-8"?>
-<w:numbering xmlns:wpc="http://schemas.microsoft.com/office/word/2010/wordprocessingCanvas" xmlns:cx="http://schemas.microsoft.com/office/drawing/2014/chartex" xmlns:cx1="http://schemas.microsoft.com/office/drawing/2015/9/8/chartex" xmlns:cx2="http://schemas.microsoft.com/office/drawing/2015/10/21/chartex" xmlns:cx3="http://schemas.microsoft.com/office/drawing/2016/5/9/chartex" xmlns:cx4="http://schemas.microsoft.com/office/drawing/2016/5/10/chartex" xmlns:cx5="http://schemas.microsoft.com/office/drawing/2016/5/11/chartex" xmlns:cx6="http://schemas.microsoft.com/office/drawing/2016/5/12/chartex" xmlns:cx7="http://schemas.microsoft.com/office/drawing/2016/5/13/chartex" xmlns:cx8="http://schemas.microsoft.com/office/drawing/2016/5/14/chartex" xmlns:mc="http://schemas.openxmlformats.org/markup-compatibility/2006" xmlns:aink="http://schemas.microsoft.com/office/drawing/2016/ink" xmlns:am3d="http://schemas.microsoft.com/office/drawing/2017/model3d" xmlns:o="urn:schemas-microsoft-com:office:office" xmlns:oel="http://schemas.microsoft.com/office/2019/extlst" xmlns:r="http://schemas.openxmlformats.org/officeDocument/2006/relationships" xmlns:m="http://schemas.openxmlformats.org/officeDocument/2006/math" xmlns:v="urn:schemas-microsoft-com:vml" xmlns:wp14="http://schemas.microsoft.com/office/word/2010/wordprocessingDrawing" xmlns:wp="http://schemas.openxmlformats.org/drawingml/2006/wordprocessingDrawing" xmlns:w10="urn:schemas-microsoft-com:office:word" xmlns:w="http://schemas.openxmlformats.org/wordprocessingml/2006/main" xmlns:w14="http://schemas.microsoft.com/office/word/2010/wordml" xmlns:w15="http://schemas.microsoft.com/office/word/2012/wordml" xmlns:w16cex="http://schemas.microsoft.com/office/word/2018/wordml/cex" xmlns:w16cid="http://schemas.microsoft.com/office/word/2016/wordml/cid" xmlns:w16="http://schemas.microsoft.com/office/word/2018/wordml" xmlns:w16sdtdh="http://schemas.microsoft.com/office/word/2020/wordml/sdtdatahash" xmlns:w16se="http://schemas.microsoft.com/office/word/2015/wordml/symex" xmlns:wpg="http://schemas.microsoft.com/office/word/2010/wordprocessingGroup" xmlns:wpi="http://schemas.microsoft.com/office/word/2010/wordprocessingInk" xmlns:wne="http://schemas.microsoft.com/office/word/2006/wordml" xmlns:wps="http://schemas.microsoft.com/office/word/2010/wordprocessingShape" mc:Ignorable="w14 w15 w16se w16cid w16 w16cex w16sdtdh wp14">
+<w:numbering xmlns:wpc="http://schemas.microsoft.com/office/word/2010/wordprocessingCanvas" xmlns:cx="http://schemas.microsoft.com/office/drawing/2014/chartex" xmlns:cx1="http://schemas.microsoft.com/office/drawing/2015/9/8/chartex" xmlns:cx2="http://schemas.microsoft.com/office/drawing/2015/10/21/chartex" xmlns:cx3="http://schemas.microsoft.com/office/drawing/2016/5/9/chartex" xmlns:cx4="http://schemas.microsoft.com/office/drawing/2016/5/10/chartex" xmlns:cx5="http://schemas.microsoft.com/office/drawing/2016/5/11/chartex" xmlns:cx6="http://schemas.microsoft.com/office/drawing/2016/5/12/chartex" xmlns:cx7="http://schemas.microsoft.com/office/drawing/2016/5/13/chartex" xmlns:cx8="http://schemas.microsoft.com/office/drawing/2016/5/14/chartex" xmlns:mc="http://schemas.openxmlformats.org/markup-compatibility/2006" xmlns:aink="http://schemas.microsoft.com/office/drawing/2016/ink" xmlns:am3d="http://schemas.microsoft.com/office/drawing/2017/model3d" xmlns:o="urn:schemas-microsoft-com:office:office" xmlns:oel="http://schemas.microsoft.com/office/2019/extlst" xmlns:r="http://schemas.openxmlformats.org/officeDocument/2006/relationships" xmlns:m="http://schemas.openxmlformats.org/officeDocument/2006/math" xmlns:v="urn:schemas-microsoft-com:vml" xmlns:wp14="http://schemas.microsoft.com/office/word/2010/wordprocessingDrawing" xmlns:wp="http://schemas.openxmlformats.org/drawingml/2006/wordprocessingDrawing" xmlns:w10="urn:schemas-microsoft-com:office:word" xmlns:w="http://schemas.openxmlformats.org/wordprocessingml/2006/main" xmlns:w14="http://schemas.microsoft.com/office/word/2010/wordml" xmlns:w15="http://schemas.microsoft.com/office/word/2012/wordml" xmlns:w16cex="http://schemas.microsoft.com/office/word/2018/wordml/cex" xmlns:w16cid="http://schemas.microsoft.com/office/word/2016/wordml/cid" xmlns:w16="http://schemas.microsoft.com/office/word/2018/wordml" xmlns:w16du="http://schemas.microsoft.com/office/word/2023/wordml/word16du" xmlns:w16sdtdh="http://schemas.microsoft.com/office/word/2020/wordml/sdtdatahash" xmlns:w16se="http://schemas.microsoft.com/office/word/2015/wordml/symex" xmlns:wpg="http://schemas.microsoft.com/office/word/2010/wordprocessingGroup" xmlns:wpi="http://schemas.microsoft.com/office/word/2010/wordprocessingInk" xmlns:wne="http://schemas.microsoft.com/office/word/2006/wordml" xmlns:wps="http://schemas.microsoft.com/office/word/2010/wordprocessingShape" mc:Ignorable="w14 w15 w16se w16cid w16 w16cex w16sdtdh wp14">
   <w:abstractNum w:abstractNumId="0" w15:restartNumberingAfterBreak="0">
     <w:nsid w:val="015E0EEA"/>
     <w:multiLevelType w:val="hybridMultilevel"/>
@@ -7951,7 +7901,7 @@
   <w:num w:numId="23" w16cid:durableId="1380006835">
     <w:abstractNumId w:val="18"/>
     <w:lvlOverride w:ilvl="0">
-      <w:lvl w:ilvl="0" w:tplc="CDC459AA">
+      <w:lvl w:ilvl="0" w:tplc="DA36F98A">
         <w:start w:val="1"/>
         <w:numFmt w:val="decimal"/>
         <w:lvlText w:val="%1."/>
@@ -8694,6 +8644,18 @@
       </w:numPr>
     </w:pPr>
   </w:style>
+  <w:style w:type="character" w:styleId="UnresolvedMention">
+    <w:name w:val="Unresolved Mention"/>
+    <w:basedOn w:val="DefaultParagraphFont"/>
+    <w:uiPriority w:val="99"/>
+    <w:semiHidden/>
+    <w:unhideWhenUsed/>
+    <w:rsid w:val="002860D3"/>
+    <w:rPr>
+      <w:color w:val="605E5C"/>
+      <w:shd w:val="clear" w:color="auto" w:fill="E1DFDD"/>
+    </w:rPr>
+  </w:style>
 </w:styles>
 </file>
 
@@ -8983,28 +8945,52 @@
 </file>
 
 <file path=customXml/item1.xml><?xml version="1.0" encoding="utf-8"?>
+<b:Sources xmlns:b="http://schemas.openxmlformats.org/officeDocument/2006/bibliography" xmlns="http://schemas.openxmlformats.org/officeDocument/2006/bibliography" SelectedStyle="\APA.XSL" StyleName="APA"/>
+</file>
+
+<file path=customXml/item2.xml><?xml version="1.0" encoding="utf-8"?>
 <p:properties xmlns:p="http://schemas.microsoft.com/office/2006/metadata/properties" xmlns:xsi="http://www.w3.org/2001/XMLSchema-instance" xmlns:pc="http://schemas.microsoft.com/office/infopath/2007/PartnerControls">
   <documentManagement/>
 </p:properties>
 </file>
 
-<file path=customXml/item2.xml><?xml version="1.0" encoding="utf-8"?>
-<b:Sources xmlns:b="http://schemas.openxmlformats.org/officeDocument/2006/bibliography" xmlns="http://schemas.openxmlformats.org/officeDocument/2006/bibliography" SelectedStyle="\APA.XSL" StyleName="APA"/>
-</file>
-
 <file path=customXml/item3.xml><?xml version="1.0" encoding="utf-8"?>
-<?mso-contentType ?>
-<FormTemplates xmlns="http://schemas.microsoft.com/sharepoint/v3/contenttype/forms">
-  <Display>DocumentLibraryForm</Display>
-  <Edit>DocumentLibraryForm</Edit>
-  <New>DocumentLibraryForm</New>
-</FormTemplates>
+<f:fields xmlns:f="http://schemas.fabasoft.com/folio/2007/fields">
+  <f:record>
+    <f:field ref="objname" par="" text="AMA_Protocolo_CMD_Autenticação_Assinatura_Privados" edit="true"/>
+    <f:field ref="objsubject" par="" text="" edit="true"/>
+    <f:field ref="objcreatedby" par="" text="Joana Pires"/>
+    <f:field ref="objcreatedat" par="" date="2022-01-19T16:09:07" text="19/01/2022 16:09:07"/>
+    <f:field ref="objchangedby" par="" text="Joana Pires"/>
+    <f:field ref="objmodifiedat" par="" date="2022-01-19T16:09:07" text="19/01/2022 16:09:07"/>
+    <f:field ref="doc_FSCFOLIO_1_1001_FieldDocumentNumber" par="" text=""/>
+    <f:field ref="doc_FSCFOLIO_1_1001_FieldSubject" par="" text="" edit="true"/>
+    <f:field ref="FSCFOLIO_1_1001_FieldCurrentUser" par="" text="Joana Pires"/>
+    <f:field ref="CCAPRECONFIG_15_1001_Objektname" par="" text="AMA_Protocolo_CMD_Autenticação_Assinatura_Privados" edit="true"/>
+    <f:field ref="CCAPRECONFIG_15_1001_Objektname" par="" text="AMA_Protocolo_CMD_Autenticação_Assinatura_Privados" edit="true"/>
+  </f:record>
+  <f:display par="" text="General">
+    <f:field ref="objname" text="Nome"/>
+    <f:field ref="objsubject" text="Assunto"/>
+    <f:field ref="objcreatedby" text="Criado por"/>
+    <f:field ref="objcreatedat" text="Criado em/às"/>
+    <f:field ref="objchangedby" text="Última alteração por"/>
+    <f:field ref="objmodifiedat" text="Última alteração em/às"/>
+    <f:field ref="FSCFOLIO_1_1001_FieldCurrentUser" text="Utilizador actual"/>
+    <f:field ref="CCAPRECONFIG_15_1001_Objektname" text="Objektname"/>
+  </f:display>
+  <f:display par="" text="Carta em série">
+    <f:field ref="doc_FSCFOLIO_1_1001_FieldDocumentNumber" text="Número do documento"/>
+    <f:field ref="doc_FSCFOLIO_1_1001_FieldSubject" text="Assunto"/>
+  </f:display>
+</f:fields>
 </file>
 
 <file path=customXml/item4.xml><?xml version="1.0" encoding="utf-8"?>
-<ct:contentTypeSchema xmlns:ct="http://schemas.microsoft.com/office/2006/metadata/contentType" xmlns:ma="http://schemas.microsoft.com/office/2006/metadata/properties/metaAttributes" ct:_="" ma:_="" ma:contentTypeName="Document" ma:contentTypeID="0x0101005B33CE0989C7C04FAC1059BFCF2AA9C9" ma:contentTypeVersion="5" ma:contentTypeDescription="Create a new document." ma:contentTypeScope="" ma:versionID="7b73617cd8703b292c5d87e65a6679df">
-  <xsd:schema xmlns:xsd="http://www.w3.org/2001/XMLSchema" xmlns:xs="http://www.w3.org/2001/XMLSchema" xmlns:p="http://schemas.microsoft.com/office/2006/metadata/properties" xmlns:ns2="29131337-9f48-4dd8-8094-a140ac1e3b23" targetNamespace="http://schemas.microsoft.com/office/2006/metadata/properties" ma:root="true" ma:fieldsID="b8ed0cbb4b3416d941cfea030167005e" ns2:_="">
+<ct:contentTypeSchema xmlns:ct="http://schemas.microsoft.com/office/2006/metadata/contentType" xmlns:ma="http://schemas.microsoft.com/office/2006/metadata/properties/metaAttributes" ct:_="" ma:_="" ma:contentTypeName="Documento" ma:contentTypeID="0x0101005B33CE0989C7C04FAC1059BFCF2AA9C9" ma:contentTypeVersion="12" ma:contentTypeDescription="Criar um novo documento." ma:contentTypeScope="" ma:versionID="64f3ecc5ecdce8036863e73af23c9e95">
+  <xsd:schema xmlns:xsd="http://www.w3.org/2001/XMLSchema" xmlns:xs="http://www.w3.org/2001/XMLSchema" xmlns:p="http://schemas.microsoft.com/office/2006/metadata/properties" xmlns:ns2="29131337-9f48-4dd8-8094-a140ac1e3b23" xmlns:ns3="ee0d3de4-1e47-4168-94db-bd82c32bb80b" targetNamespace="http://schemas.microsoft.com/office/2006/metadata/properties" ma:root="true" ma:fieldsID="cd8d3b229c0ebe245858252c2b788675" ns2:_="" ns3:_="">
     <xsd:import namespace="29131337-9f48-4dd8-8094-a140ac1e3b23"/>
+    <xsd:import namespace="ee0d3de4-1e47-4168-94db-bd82c32bb80b"/>
     <xsd:element name="properties">
       <xsd:complexType>
         <xsd:sequence>
@@ -9015,7 +9001,14 @@
                 <xsd:element ref="ns2:MediaServiceFastMetadata" minOccurs="0"/>
                 <xsd:element ref="ns2:MediaServiceDateTaken" minOccurs="0"/>
                 <xsd:element ref="ns2:MediaServiceAutoTags" minOccurs="0"/>
-                <xsd:element ref="ns2:MediaLengthInSeconds" minOccurs="0"/>
+                <xsd:element ref="ns2:MediaServiceGenerationTime" minOccurs="0"/>
+                <xsd:element ref="ns2:MediaServiceEventHashCode" minOccurs="0"/>
+                <xsd:element ref="ns2:MediaServiceOCR" minOccurs="0"/>
+                <xsd:element ref="ns2:MediaServiceAutoKeyPoints" minOccurs="0"/>
+                <xsd:element ref="ns2:MediaServiceKeyPoints" minOccurs="0"/>
+                <xsd:element ref="ns2:MediaServiceLocation" minOccurs="0"/>
+                <xsd:element ref="ns3:SharedWithUsers" minOccurs="0"/>
+                <xsd:element ref="ns3:SharedWithDetails" minOccurs="0"/>
               </xsd:all>
             </xsd:complexType>
           </xsd:element>
@@ -9046,9 +9039,68 @@
         <xsd:restriction base="dms:Text"/>
       </xsd:simpleType>
     </xsd:element>
-    <xsd:element name="MediaLengthInSeconds" ma:index="12" nillable="true" ma:displayName="MediaLengthInSeconds" ma:hidden="true" ma:internalName="MediaLengthInSeconds" ma:readOnly="true">
+    <xsd:element name="MediaServiceGenerationTime" ma:index="12" nillable="true" ma:displayName="MediaServiceGenerationTime" ma:hidden="true" ma:internalName="MediaServiceGenerationTime" ma:readOnly="true">
       <xsd:simpleType>
-        <xsd:restriction base="dms:Unknown"/>
+        <xsd:restriction base="dms:Text"/>
+      </xsd:simpleType>
+    </xsd:element>
+    <xsd:element name="MediaServiceEventHashCode" ma:index="13" nillable="true" ma:displayName="MediaServiceEventHashCode" ma:hidden="true" ma:internalName="MediaServiceEventHashCode" ma:readOnly="true">
+      <xsd:simpleType>
+        <xsd:restriction base="dms:Text"/>
+      </xsd:simpleType>
+    </xsd:element>
+    <xsd:element name="MediaServiceOCR" ma:index="14" nillable="true" ma:displayName="Extracted Text" ma:internalName="MediaServiceOCR" ma:readOnly="true">
+      <xsd:simpleType>
+        <xsd:restriction base="dms:Note">
+          <xsd:maxLength value="255"/>
+        </xsd:restriction>
+      </xsd:simpleType>
+    </xsd:element>
+    <xsd:element name="MediaServiceAutoKeyPoints" ma:index="15" nillable="true" ma:displayName="MediaServiceAutoKeyPoints" ma:hidden="true" ma:internalName="MediaServiceAutoKeyPoints" ma:readOnly="true">
+      <xsd:simpleType>
+        <xsd:restriction base="dms:Note"/>
+      </xsd:simpleType>
+    </xsd:element>
+    <xsd:element name="MediaServiceKeyPoints" ma:index="16" nillable="true" ma:displayName="KeyPoints" ma:internalName="MediaServiceKeyPoints" ma:readOnly="true">
+      <xsd:simpleType>
+        <xsd:restriction base="dms:Note">
+          <xsd:maxLength value="255"/>
+        </xsd:restriction>
+      </xsd:simpleType>
+    </xsd:element>
+    <xsd:element name="MediaServiceLocation" ma:index="17" nillable="true" ma:displayName="Location" ma:internalName="MediaServiceLocation" ma:readOnly="true">
+      <xsd:simpleType>
+        <xsd:restriction base="dms:Text"/>
+      </xsd:simpleType>
+    </xsd:element>
+  </xsd:schema>
+  <xsd:schema xmlns:xsd="http://www.w3.org/2001/XMLSchema" xmlns:xs="http://www.w3.org/2001/XMLSchema" xmlns:dms="http://schemas.microsoft.com/office/2006/documentManagement/types" xmlns:pc="http://schemas.microsoft.com/office/infopath/2007/PartnerControls" targetNamespace="ee0d3de4-1e47-4168-94db-bd82c32bb80b" elementFormDefault="qualified">
+    <xsd:import namespace="http://schemas.microsoft.com/office/2006/documentManagement/types"/>
+    <xsd:import namespace="http://schemas.microsoft.com/office/infopath/2007/PartnerControls"/>
+    <xsd:element name="SharedWithUsers" ma:index="18" nillable="true" ma:displayName="Partilhado Com" ma:internalName="SharedWithUsers" ma:readOnly="true">
+      <xsd:complexType>
+        <xsd:complexContent>
+          <xsd:extension base="dms:UserMulti">
+            <xsd:sequence>
+              <xsd:element name="UserInfo" minOccurs="0" maxOccurs="unbounded">
+                <xsd:complexType>
+                  <xsd:sequence>
+                    <xsd:element name="DisplayName" type="xsd:string" minOccurs="0"/>
+                    <xsd:element name="AccountId" type="dms:UserId" minOccurs="0" nillable="true"/>
+                    <xsd:element name="AccountType" type="xsd:string" minOccurs="0"/>
+                  </xsd:sequence>
+                </xsd:complexType>
+              </xsd:element>
+            </xsd:sequence>
+          </xsd:extension>
+        </xsd:complexContent>
+      </xsd:complexType>
+    </xsd:element>
+    <xsd:element name="SharedWithDetails" ma:index="19" nillable="true" ma:displayName="Detalhes de Partilhado Com" ma:internalName="SharedWithDetails" ma:readOnly="true">
+      <xsd:simpleType>
+        <xsd:restriction base="dms:Note">
+          <xsd:maxLength value="255"/>
+        </xsd:restriction>
       </xsd:simpleType>
     </xsd:element>
   </xsd:schema>
@@ -9061,8 +9113,8 @@
         <xsd:element ref="dc:creator" minOccurs="0" maxOccurs="1"/>
         <xsd:element ref="dcterms:created" minOccurs="0" maxOccurs="1"/>
         <xsd:element ref="dc:identifier" minOccurs="0" maxOccurs="1"/>
-        <xsd:element name="contentType" minOccurs="0" maxOccurs="1" type="xsd:string" ma:index="0" ma:displayName="Content Type"/>
-        <xsd:element ref="dc:title" minOccurs="0" maxOccurs="1" ma:index="4" ma:displayName="Title"/>
+        <xsd:element name="contentType" minOccurs="0" maxOccurs="1" type="xsd:string" ma:index="0" ma:displayName="Tipo de Conteúdo"/>
+        <xsd:element ref="dc:title" minOccurs="0" maxOccurs="1" ma:index="4" ma:displayName="Título"/>
         <xsd:element ref="dc:subject" minOccurs="0" maxOccurs="1"/>
         <xsd:element ref="dc:description" minOccurs="0" maxOccurs="1"/>
         <xsd:element name="keywords" minOccurs="0" maxOccurs="1" type="xsd:string"/>
@@ -9152,38 +9204,23 @@
 </file>
 
 <file path=customXml/item5.xml><?xml version="1.0" encoding="utf-8"?>
-<f:fields xmlns:f="http://schemas.fabasoft.com/folio/2007/fields">
-  <f:record>
-    <f:field ref="objname" par="" text="AMA_Protocolo_CMD_Autenticação_Assinatura_Privados" edit="true"/>
-    <f:field ref="objsubject" par="" text="" edit="true"/>
-    <f:field ref="objcreatedby" par="" text="Joana Pires"/>
-    <f:field ref="objcreatedat" par="" date="2022-01-19T16:09:07" text="19/01/2022 16:09:07"/>
-    <f:field ref="objchangedby" par="" text="Joana Pires"/>
-    <f:field ref="objmodifiedat" par="" date="2022-01-19T16:09:07" text="19/01/2022 16:09:07"/>
-    <f:field ref="doc_FSCFOLIO_1_1001_FieldDocumentNumber" par="" text=""/>
-    <f:field ref="doc_FSCFOLIO_1_1001_FieldSubject" par="" text="" edit="true"/>
-    <f:field ref="FSCFOLIO_1_1001_FieldCurrentUser" par="" text="Joana Pires"/>
-    <f:field ref="CCAPRECONFIG_15_1001_Objektname" par="" text="AMA_Protocolo_CMD_Autenticação_Assinatura_Privados" edit="true"/>
-    <f:field ref="CCAPRECONFIG_15_1001_Objektname" par="" text="AMA_Protocolo_CMD_Autenticação_Assinatura_Privados" edit="true"/>
-  </f:record>
-  <f:display par="" text="General">
-    <f:field ref="objname" text="Nome"/>
-    <f:field ref="objsubject" text="Assunto"/>
-    <f:field ref="objcreatedby" text="Criado por"/>
-    <f:field ref="objcreatedat" text="Criado em/às"/>
-    <f:field ref="objchangedby" text="Última alteração por"/>
-    <f:field ref="objmodifiedat" text="Última alteração em/às"/>
-    <f:field ref="FSCFOLIO_1_1001_FieldCurrentUser" text="Utilizador actual"/>
-    <f:field ref="CCAPRECONFIG_15_1001_Objektname" text="Objektname"/>
-  </f:display>
-  <f:display par="" text="Carta em série">
-    <f:field ref="doc_FSCFOLIO_1_1001_FieldDocumentNumber" text="Número do documento"/>
-    <f:field ref="doc_FSCFOLIO_1_1001_FieldSubject" text="Assunto"/>
-  </f:display>
-</f:fields>
+<?mso-contentType ?>
+<FormTemplates xmlns="http://schemas.microsoft.com/sharepoint/v3/contenttype/forms">
+  <Display>DocumentLibraryForm</Display>
+  <Edit>DocumentLibraryForm</Edit>
+  <New>DocumentLibraryForm</New>
+</FormTemplates>
 </file>
 
 <file path=customXml/itemProps1.xml><?xml version="1.0" encoding="utf-8"?>
+<ds:datastoreItem xmlns:ds="http://schemas.openxmlformats.org/officeDocument/2006/customXml" ds:itemID="{434C7F2D-C05A-467E-9702-D45B1C9A1339}">
+  <ds:schemaRefs>
+    <ds:schemaRef ds:uri="http://schemas.openxmlformats.org/officeDocument/2006/bibliography"/>
+  </ds:schemaRefs>
+</ds:datastoreItem>
+</file>
+
+<file path=customXml/itemProps2.xml><?xml version="1.0" encoding="utf-8"?>
 <ds:datastoreItem xmlns:ds="http://schemas.openxmlformats.org/officeDocument/2006/customXml" ds:itemID="{46B33C52-174D-4099-B158-9F4BD6EE461F}">
   <ds:schemaRefs>
     <ds:schemaRef ds:uri="http://schemas.microsoft.com/office/2006/metadata/properties"/>
@@ -9192,30 +9229,37 @@
 </ds:datastoreItem>
 </file>
 
-<file path=customXml/itemProps2.xml><?xml version="1.0" encoding="utf-8"?>
-<ds:datastoreItem xmlns:ds="http://schemas.openxmlformats.org/officeDocument/2006/customXml" ds:itemID="{434C7F2D-C05A-467E-9702-D45B1C9A1339}">
+<file path=customXml/itemProps3.xml><?xml version="1.0" encoding="utf-8"?>
+<ds:datastoreItem xmlns:ds="http://schemas.openxmlformats.org/officeDocument/2006/customXml" ds:itemID="{4E8A9591-F074-446B-902F-511FF79C122F}">
   <ds:schemaRefs>
-    <ds:schemaRef ds:uri="http://schemas.openxmlformats.org/officeDocument/2006/bibliography"/>
+    <ds:schemaRef ds:uri="http://schemas.fabasoft.com/folio/2007/fields"/>
   </ds:schemaRefs>
 </ds:datastoreItem>
 </file>
 
-<file path=customXml/itemProps3.xml><?xml version="1.0" encoding="utf-8"?>
+<file path=customXml/itemProps4.xml><?xml version="1.0" encoding="utf-8"?>
+<ds:datastoreItem xmlns:ds="http://schemas.openxmlformats.org/officeDocument/2006/customXml" ds:itemID="{5BB9B586-B53C-4BC6-B9DC-467783CAEB83}">
+  <ds:schemaRefs>
+    <ds:schemaRef ds:uri="http://schemas.microsoft.com/office/2006/metadata/contentType"/>
+    <ds:schemaRef ds:uri="http://schemas.microsoft.com/office/2006/metadata/properties/metaAttributes"/>
+    <ds:schemaRef ds:uri="http://www.w3.org/2001/XMLSchema"/>
+    <ds:schemaRef ds:uri="http://schemas.microsoft.com/office/2006/metadata/properties"/>
+    <ds:schemaRef ds:uri="29131337-9f48-4dd8-8094-a140ac1e3b23"/>
+    <ds:schemaRef ds:uri="ee0d3de4-1e47-4168-94db-bd82c32bb80b"/>
+    <ds:schemaRef ds:uri="http://schemas.microsoft.com/office/2006/documentManagement/types"/>
+    <ds:schemaRef ds:uri="http://schemas.microsoft.com/office/infopath/2007/PartnerControls"/>
+    <ds:schemaRef ds:uri="http://schemas.openxmlformats.org/package/2006/metadata/core-properties"/>
+    <ds:schemaRef ds:uri="http://purl.org/dc/elements/1.1/"/>
+    <ds:schemaRef ds:uri="http://purl.org/dc/terms/"/>
+    <ds:schemaRef ds:uri="http://schemas.microsoft.com/internal/obd"/>
+  </ds:schemaRefs>
+</ds:datastoreItem>
+</file>
+
+<file path=customXml/itemProps5.xml><?xml version="1.0" encoding="utf-8"?>
 <ds:datastoreItem xmlns:ds="http://schemas.openxmlformats.org/officeDocument/2006/customXml" ds:itemID="{C014179D-6901-4F5C-B083-7DF14112A13F}">
   <ds:schemaRefs>
     <ds:schemaRef ds:uri="http://schemas.microsoft.com/sharepoint/v3/contenttype/forms"/>
   </ds:schemaRefs>
 </ds:datastoreItem>
-</file>
-
-<file path=customXml/itemProps4.xml><?xml version="1.0" encoding="utf-8"?>
-<ds:datastoreItem xmlns:ds="http://schemas.openxmlformats.org/officeDocument/2006/customXml" ds:itemID="{F48DCB2B-AA17-41B3-8003-3FE1AC27C1B6}"/>
-</file>
-
-<file path=customXml/itemProps5.xml><?xml version="1.0" encoding="utf-8"?>
-<ds:datastoreItem xmlns:ds="http://schemas.openxmlformats.org/officeDocument/2006/customXml" ds:itemID="{4E8A9591-F074-446B-902F-511FF79C122F}">
-  <ds:schemaRefs>
-    <ds:schemaRef ds:uri="http://schemas.fabasoft.com/folio/2007/fields"/>
-  </ds:schemaRefs>
-</ds:datastoreItem>
 </file>
</xml_diff>

<commit_message>
Atualização de minutas de protocolos
</commit_message>
<xml_diff>
--- a/protocolos_minutas/AMA_Protocolo_CMD_Autenticação_Assinatura_Privados_.docx
+++ b/protocolos_minutas/AMA_Protocolo_CMD_Autenticação_Assinatura_Privados_.docx
@@ -1,6 +1,6 @@
 
 <file path=word/document.xml><?xml version="1.0" encoding="utf-8"?>
-<w:document xmlns:wpc="http://schemas.microsoft.com/office/word/2010/wordprocessingCanvas" xmlns:cx="http://schemas.microsoft.com/office/drawing/2014/chartex" xmlns:cx1="http://schemas.microsoft.com/office/drawing/2015/9/8/chartex" xmlns:cx2="http://schemas.microsoft.com/office/drawing/2015/10/21/chartex" xmlns:cx3="http://schemas.microsoft.com/office/drawing/2016/5/9/chartex" xmlns:cx4="http://schemas.microsoft.com/office/drawing/2016/5/10/chartex" xmlns:cx5="http://schemas.microsoft.com/office/drawing/2016/5/11/chartex" xmlns:cx6="http://schemas.microsoft.com/office/drawing/2016/5/12/chartex" xmlns:cx7="http://schemas.microsoft.com/office/drawing/2016/5/13/chartex" xmlns:cx8="http://schemas.microsoft.com/office/drawing/2016/5/14/chartex" xmlns:mc="http://schemas.openxmlformats.org/markup-compatibility/2006" xmlns:aink="http://schemas.microsoft.com/office/drawing/2016/ink" xmlns:am3d="http://schemas.microsoft.com/office/drawing/2017/model3d" xmlns:o="urn:schemas-microsoft-com:office:office" xmlns:oel="http://schemas.microsoft.com/office/2019/extlst" xmlns:r="http://schemas.openxmlformats.org/officeDocument/2006/relationships" xmlns:m="http://schemas.openxmlformats.org/officeDocument/2006/math" xmlns:v="urn:schemas-microsoft-com:vml" xmlns:wp14="http://schemas.microsoft.com/office/word/2010/wordprocessingDrawing" xmlns:wp="http://schemas.openxmlformats.org/drawingml/2006/wordprocessingDrawing" xmlns:w10="urn:schemas-microsoft-com:office:word" xmlns:w="http://schemas.openxmlformats.org/wordprocessingml/2006/main" xmlns:w14="http://schemas.microsoft.com/office/word/2010/wordml" xmlns:w15="http://schemas.microsoft.com/office/word/2012/wordml" xmlns:w16cex="http://schemas.microsoft.com/office/word/2018/wordml/cex" xmlns:w16cid="http://schemas.microsoft.com/office/word/2016/wordml/cid" xmlns:w16="http://schemas.microsoft.com/office/word/2018/wordml" xmlns:w16du="http://schemas.microsoft.com/office/word/2023/wordml/word16du" xmlns:w16sdtdh="http://schemas.microsoft.com/office/word/2020/wordml/sdtdatahash" xmlns:w16se="http://schemas.microsoft.com/office/word/2015/wordml/symex" xmlns:wpg="http://schemas.microsoft.com/office/word/2010/wordprocessingGroup" xmlns:wpi="http://schemas.microsoft.com/office/word/2010/wordprocessingInk" xmlns:wne="http://schemas.microsoft.com/office/word/2006/wordml" xmlns:wps="http://schemas.microsoft.com/office/word/2010/wordprocessingShape" mc:Ignorable="w14 w15 w16se w16cid w16 w16cex w16sdtdh wp14">
+<w:document xmlns:wpc="http://schemas.microsoft.com/office/word/2010/wordprocessingCanvas" xmlns:cx="http://schemas.microsoft.com/office/drawing/2014/chartex" xmlns:cx1="http://schemas.microsoft.com/office/drawing/2015/9/8/chartex" xmlns:cx2="http://schemas.microsoft.com/office/drawing/2015/10/21/chartex" xmlns:cx3="http://schemas.microsoft.com/office/drawing/2016/5/9/chartex" xmlns:cx4="http://schemas.microsoft.com/office/drawing/2016/5/10/chartex" xmlns:cx5="http://schemas.microsoft.com/office/drawing/2016/5/11/chartex" xmlns:cx6="http://schemas.microsoft.com/office/drawing/2016/5/12/chartex" xmlns:cx7="http://schemas.microsoft.com/office/drawing/2016/5/13/chartex" xmlns:cx8="http://schemas.microsoft.com/office/drawing/2016/5/14/chartex" xmlns:mc="http://schemas.openxmlformats.org/markup-compatibility/2006" xmlns:aink="http://schemas.microsoft.com/office/drawing/2016/ink" xmlns:am3d="http://schemas.microsoft.com/office/drawing/2017/model3d" xmlns:o="urn:schemas-microsoft-com:office:office" xmlns:oel="http://schemas.microsoft.com/office/2019/extlst" xmlns:r="http://schemas.openxmlformats.org/officeDocument/2006/relationships" xmlns:m="http://schemas.openxmlformats.org/officeDocument/2006/math" xmlns:v="urn:schemas-microsoft-com:vml" xmlns:wp14="http://schemas.microsoft.com/office/word/2010/wordprocessingDrawing" xmlns:wp="http://schemas.openxmlformats.org/drawingml/2006/wordprocessingDrawing" xmlns:w10="urn:schemas-microsoft-com:office:word" xmlns:w="http://schemas.openxmlformats.org/wordprocessingml/2006/main" xmlns:w14="http://schemas.microsoft.com/office/word/2010/wordml" xmlns:w15="http://schemas.microsoft.com/office/word/2012/wordml" xmlns:w16cex="http://schemas.microsoft.com/office/word/2018/wordml/cex" xmlns:w16cid="http://schemas.microsoft.com/office/word/2016/wordml/cid" xmlns:w16="http://schemas.microsoft.com/office/word/2018/wordml" xmlns:w16sdtdh="http://schemas.microsoft.com/office/word/2020/wordml/sdtdatahash" xmlns:w16se="http://schemas.microsoft.com/office/word/2015/wordml/symex" xmlns:wpg="http://schemas.microsoft.com/office/word/2010/wordprocessingGroup" xmlns:wpi="http://schemas.microsoft.com/office/word/2010/wordprocessingInk" xmlns:wne="http://schemas.microsoft.com/office/word/2006/wordml" xmlns:wps="http://schemas.microsoft.com/office/word/2010/wordprocessingShape" mc:Ignorable="w14 w15 w16se w16cid w16 w16cex w16sdtdh wp14">
   <w:body>
     <w:p>
       <w:pPr>
@@ -2692,7 +2692,7 @@
             <w:rStyle w:val="Hyperlink"/>
             <w:rFonts w:asciiTheme="minorHAnsi" w:hAnsiTheme="minorHAnsi" w:cstheme="minorBidi"/>
           </w:rPr>
-          <w:t>protocolo@ama.gov.pt</w:t>
+          <w:t>protocolos@ama.gov.pt</w:t>
         </w:r>
       </w:hyperlink>
     </w:p>
@@ -4236,7 +4236,7 @@
 </file>
 
 <file path=word/endnotes.xml><?xml version="1.0" encoding="utf-8"?>
-<w:endnotes xmlns:wpc="http://schemas.microsoft.com/office/word/2010/wordprocessingCanvas" xmlns:cx="http://schemas.microsoft.com/office/drawing/2014/chartex" xmlns:cx1="http://schemas.microsoft.com/office/drawing/2015/9/8/chartex" xmlns:cx2="http://schemas.microsoft.com/office/drawing/2015/10/21/chartex" xmlns:cx3="http://schemas.microsoft.com/office/drawing/2016/5/9/chartex" xmlns:cx4="http://schemas.microsoft.com/office/drawing/2016/5/10/chartex" xmlns:cx5="http://schemas.microsoft.com/office/drawing/2016/5/11/chartex" xmlns:cx6="http://schemas.microsoft.com/office/drawing/2016/5/12/chartex" xmlns:cx7="http://schemas.microsoft.com/office/drawing/2016/5/13/chartex" xmlns:cx8="http://schemas.microsoft.com/office/drawing/2016/5/14/chartex" xmlns:mc="http://schemas.openxmlformats.org/markup-compatibility/2006" xmlns:aink="http://schemas.microsoft.com/office/drawing/2016/ink" xmlns:am3d="http://schemas.microsoft.com/office/drawing/2017/model3d" xmlns:o="urn:schemas-microsoft-com:office:office" xmlns:oel="http://schemas.microsoft.com/office/2019/extlst" xmlns:r="http://schemas.openxmlformats.org/officeDocument/2006/relationships" xmlns:m="http://schemas.openxmlformats.org/officeDocument/2006/math" xmlns:v="urn:schemas-microsoft-com:vml" xmlns:wp14="http://schemas.microsoft.com/office/word/2010/wordprocessingDrawing" xmlns:wp="http://schemas.openxmlformats.org/drawingml/2006/wordprocessingDrawing" xmlns:w10="urn:schemas-microsoft-com:office:word" xmlns:w="http://schemas.openxmlformats.org/wordprocessingml/2006/main" xmlns:w14="http://schemas.microsoft.com/office/word/2010/wordml" xmlns:w15="http://schemas.microsoft.com/office/word/2012/wordml" xmlns:w16cex="http://schemas.microsoft.com/office/word/2018/wordml/cex" xmlns:w16cid="http://schemas.microsoft.com/office/word/2016/wordml/cid" xmlns:w16="http://schemas.microsoft.com/office/word/2018/wordml" xmlns:w16du="http://schemas.microsoft.com/office/word/2023/wordml/word16du" xmlns:w16sdtdh="http://schemas.microsoft.com/office/word/2020/wordml/sdtdatahash" xmlns:w16se="http://schemas.microsoft.com/office/word/2015/wordml/symex" xmlns:wpg="http://schemas.microsoft.com/office/word/2010/wordprocessingGroup" xmlns:wpi="http://schemas.microsoft.com/office/word/2010/wordprocessingInk" xmlns:wne="http://schemas.microsoft.com/office/word/2006/wordml" xmlns:wps="http://schemas.microsoft.com/office/word/2010/wordprocessingShape" mc:Ignorable="w14 w15 w16se w16cid w16 w16cex w16sdtdh wp14">
+<w:endnotes xmlns:wpc="http://schemas.microsoft.com/office/word/2010/wordprocessingCanvas" xmlns:cx="http://schemas.microsoft.com/office/drawing/2014/chartex" xmlns:cx1="http://schemas.microsoft.com/office/drawing/2015/9/8/chartex" xmlns:cx2="http://schemas.microsoft.com/office/drawing/2015/10/21/chartex" xmlns:cx3="http://schemas.microsoft.com/office/drawing/2016/5/9/chartex" xmlns:cx4="http://schemas.microsoft.com/office/drawing/2016/5/10/chartex" xmlns:cx5="http://schemas.microsoft.com/office/drawing/2016/5/11/chartex" xmlns:cx6="http://schemas.microsoft.com/office/drawing/2016/5/12/chartex" xmlns:cx7="http://schemas.microsoft.com/office/drawing/2016/5/13/chartex" xmlns:cx8="http://schemas.microsoft.com/office/drawing/2016/5/14/chartex" xmlns:mc="http://schemas.openxmlformats.org/markup-compatibility/2006" xmlns:aink="http://schemas.microsoft.com/office/drawing/2016/ink" xmlns:am3d="http://schemas.microsoft.com/office/drawing/2017/model3d" xmlns:o="urn:schemas-microsoft-com:office:office" xmlns:oel="http://schemas.microsoft.com/office/2019/extlst" xmlns:r="http://schemas.openxmlformats.org/officeDocument/2006/relationships" xmlns:m="http://schemas.openxmlformats.org/officeDocument/2006/math" xmlns:v="urn:schemas-microsoft-com:vml" xmlns:wp14="http://schemas.microsoft.com/office/word/2010/wordprocessingDrawing" xmlns:wp="http://schemas.openxmlformats.org/drawingml/2006/wordprocessingDrawing" xmlns:w10="urn:schemas-microsoft-com:office:word" xmlns:w="http://schemas.openxmlformats.org/wordprocessingml/2006/main" xmlns:w14="http://schemas.microsoft.com/office/word/2010/wordml" xmlns:w15="http://schemas.microsoft.com/office/word/2012/wordml" xmlns:w16cex="http://schemas.microsoft.com/office/word/2018/wordml/cex" xmlns:w16cid="http://schemas.microsoft.com/office/word/2016/wordml/cid" xmlns:w16="http://schemas.microsoft.com/office/word/2018/wordml" xmlns:w16sdtdh="http://schemas.microsoft.com/office/word/2020/wordml/sdtdatahash" xmlns:w16se="http://schemas.microsoft.com/office/word/2015/wordml/symex" xmlns:wpg="http://schemas.microsoft.com/office/word/2010/wordprocessingGroup" xmlns:wpi="http://schemas.microsoft.com/office/word/2010/wordprocessingInk" xmlns:wne="http://schemas.microsoft.com/office/word/2006/wordml" xmlns:wps="http://schemas.microsoft.com/office/word/2010/wordprocessingShape" mc:Ignorable="w14 w15 w16se w16cid w16 w16cex w16sdtdh wp14">
   <w:endnote w:type="separator" w:id="-1">
     <w:p>
       <w:r>
@@ -4255,7 +4255,7 @@
 </file>
 
 <file path=word/footer1.xml><?xml version="1.0" encoding="utf-8"?>
-<w:ftr xmlns:wpc="http://schemas.microsoft.com/office/word/2010/wordprocessingCanvas" xmlns:cx="http://schemas.microsoft.com/office/drawing/2014/chartex" xmlns:cx1="http://schemas.microsoft.com/office/drawing/2015/9/8/chartex" xmlns:cx2="http://schemas.microsoft.com/office/drawing/2015/10/21/chartex" xmlns:cx3="http://schemas.microsoft.com/office/drawing/2016/5/9/chartex" xmlns:cx4="http://schemas.microsoft.com/office/drawing/2016/5/10/chartex" xmlns:cx5="http://schemas.microsoft.com/office/drawing/2016/5/11/chartex" xmlns:cx6="http://schemas.microsoft.com/office/drawing/2016/5/12/chartex" xmlns:cx7="http://schemas.microsoft.com/office/drawing/2016/5/13/chartex" xmlns:cx8="http://schemas.microsoft.com/office/drawing/2016/5/14/chartex" xmlns:mc="http://schemas.openxmlformats.org/markup-compatibility/2006" xmlns:aink="http://schemas.microsoft.com/office/drawing/2016/ink" xmlns:am3d="http://schemas.microsoft.com/office/drawing/2017/model3d" xmlns:o="urn:schemas-microsoft-com:office:office" xmlns:oel="http://schemas.microsoft.com/office/2019/extlst" xmlns:r="http://schemas.openxmlformats.org/officeDocument/2006/relationships" xmlns:m="http://schemas.openxmlformats.org/officeDocument/2006/math" xmlns:v="urn:schemas-microsoft-com:vml" xmlns:wp14="http://schemas.microsoft.com/office/word/2010/wordprocessingDrawing" xmlns:wp="http://schemas.openxmlformats.org/drawingml/2006/wordprocessingDrawing" xmlns:w10="urn:schemas-microsoft-com:office:word" xmlns:w="http://schemas.openxmlformats.org/wordprocessingml/2006/main" xmlns:w14="http://schemas.microsoft.com/office/word/2010/wordml" xmlns:w15="http://schemas.microsoft.com/office/word/2012/wordml" xmlns:w16cex="http://schemas.microsoft.com/office/word/2018/wordml/cex" xmlns:w16cid="http://schemas.microsoft.com/office/word/2016/wordml/cid" xmlns:w16="http://schemas.microsoft.com/office/word/2018/wordml" xmlns:w16du="http://schemas.microsoft.com/office/word/2023/wordml/word16du" xmlns:w16sdtdh="http://schemas.microsoft.com/office/word/2020/wordml/sdtdatahash" xmlns:w16se="http://schemas.microsoft.com/office/word/2015/wordml/symex" xmlns:wpg="http://schemas.microsoft.com/office/word/2010/wordprocessingGroup" xmlns:wpi="http://schemas.microsoft.com/office/word/2010/wordprocessingInk" xmlns:wne="http://schemas.microsoft.com/office/word/2006/wordml" xmlns:wps="http://schemas.microsoft.com/office/word/2010/wordprocessingShape" mc:Ignorable="w14 w15 w16se w16cid w16 w16cex w16sdtdh wp14">
+<w:ftr xmlns:wpc="http://schemas.microsoft.com/office/word/2010/wordprocessingCanvas" xmlns:cx="http://schemas.microsoft.com/office/drawing/2014/chartex" xmlns:cx1="http://schemas.microsoft.com/office/drawing/2015/9/8/chartex" xmlns:cx2="http://schemas.microsoft.com/office/drawing/2015/10/21/chartex" xmlns:cx3="http://schemas.microsoft.com/office/drawing/2016/5/9/chartex" xmlns:cx4="http://schemas.microsoft.com/office/drawing/2016/5/10/chartex" xmlns:cx5="http://schemas.microsoft.com/office/drawing/2016/5/11/chartex" xmlns:cx6="http://schemas.microsoft.com/office/drawing/2016/5/12/chartex" xmlns:cx7="http://schemas.microsoft.com/office/drawing/2016/5/13/chartex" xmlns:cx8="http://schemas.microsoft.com/office/drawing/2016/5/14/chartex" xmlns:mc="http://schemas.openxmlformats.org/markup-compatibility/2006" xmlns:aink="http://schemas.microsoft.com/office/drawing/2016/ink" xmlns:am3d="http://schemas.microsoft.com/office/drawing/2017/model3d" xmlns:o="urn:schemas-microsoft-com:office:office" xmlns:oel="http://schemas.microsoft.com/office/2019/extlst" xmlns:r="http://schemas.openxmlformats.org/officeDocument/2006/relationships" xmlns:m="http://schemas.openxmlformats.org/officeDocument/2006/math" xmlns:v="urn:schemas-microsoft-com:vml" xmlns:wp14="http://schemas.microsoft.com/office/word/2010/wordprocessingDrawing" xmlns:wp="http://schemas.openxmlformats.org/drawingml/2006/wordprocessingDrawing" xmlns:w10="urn:schemas-microsoft-com:office:word" xmlns:w="http://schemas.openxmlformats.org/wordprocessingml/2006/main" xmlns:w14="http://schemas.microsoft.com/office/word/2010/wordml" xmlns:w15="http://schemas.microsoft.com/office/word/2012/wordml" xmlns:w16cex="http://schemas.microsoft.com/office/word/2018/wordml/cex" xmlns:w16cid="http://schemas.microsoft.com/office/word/2016/wordml/cid" xmlns:w16="http://schemas.microsoft.com/office/word/2018/wordml" xmlns:w16sdtdh="http://schemas.microsoft.com/office/word/2020/wordml/sdtdatahash" xmlns:w16se="http://schemas.microsoft.com/office/word/2015/wordml/symex" xmlns:wpg="http://schemas.microsoft.com/office/word/2010/wordprocessingGroup" xmlns:wpi="http://schemas.microsoft.com/office/word/2010/wordprocessingInk" xmlns:wne="http://schemas.microsoft.com/office/word/2006/wordml" xmlns:wps="http://schemas.microsoft.com/office/word/2010/wordprocessingShape" mc:Ignorable="w14 w15 w16se w16cid w16 w16cex w16sdtdh wp14">
   <w:p>
     <w:pPr>
       <w:rPr>
@@ -4336,7 +4336,7 @@
             </wp:anchor>
           </w:drawing>
         </mc:Choice>
-        <mc:Fallback>
+        <mc:Fallback xmlns:w16du="http://schemas.microsoft.com/office/word/2023/wordml/word16du">
           <w:pict>
             <v:line w14:anchorId="4D2F67B7" id="Straight Connector 9" o:spid="_x0000_s1026" style="position:absolute;z-index:251668480;visibility:visible;mso-wrap-style:square;mso-width-percent:0;mso-height-percent:0;mso-wrap-distance-left:9pt;mso-wrap-distance-top:-3e-5mm;mso-wrap-distance-right:9pt;mso-wrap-distance-bottom:-3e-5mm;mso-position-horizontal:absolute;mso-position-horizontal-relative:text;mso-position-vertical:absolute;mso-position-vertical-relative:text;mso-width-percent:0;mso-height-percent:0;mso-width-relative:margin;mso-height-relative:page" from="-13.05pt,5.3pt" to="462.25pt,5.3pt" o:gfxdata="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" strokecolor="black [3040]" strokeweight=".25pt">
               <o:lock v:ext="edit" shapetype="f"/>
@@ -4603,7 +4603,7 @@
             </wp:anchor>
           </w:drawing>
         </mc:Choice>
-        <mc:Fallback>
+        <mc:Fallback xmlns:w16du="http://schemas.microsoft.com/office/word/2023/wordml/word16du">
           <w:pict>
             <v:shapetype w14:anchorId="0B092DBC" id="_x0000_t202" coordsize="21600,21600" o:spt="202" path="m,l,21600r21600,l21600,xe">
               <v:stroke joinstyle="miter"/>
@@ -4914,7 +4914,7 @@
             </wp:anchor>
           </w:drawing>
         </mc:Choice>
-        <mc:Fallback>
+        <mc:Fallback xmlns:w16du="http://schemas.microsoft.com/office/word/2023/wordml/word16du">
           <w:pict>
             <v:shape w14:anchorId="29D15D87" id="Caixa de Texto 2" o:spid="_x0000_s1027" type="#_x0000_t202" style="position:absolute;left:0;text-align:left;margin-left:-18.35pt;margin-top:16.45pt;width:348.1pt;height:19.55pt;z-index:251672576;visibility:visible;mso-wrap-style:square;mso-width-percent:0;mso-height-percent:0;mso-wrap-distance-left:9pt;mso-wrap-distance-top:3.6pt;mso-wrap-distance-right:9pt;mso-wrap-distance-bottom:3.6pt;mso-position-horizontal:absolute;mso-position-horizontal-relative:margin;mso-position-vertical:absolute;mso-position-vertical-relative:text;mso-width-percent:0;mso-height-percent:0;mso-width-relative:margin;mso-height-relative:margin;v-text-anchor:top" o:gfxdata="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" stroked="f">
               <v:textbox>
@@ -5006,7 +5006,7 @@
 </file>
 
 <file path=word/footnotes.xml><?xml version="1.0" encoding="utf-8"?>
-<w:footnotes xmlns:wpc="http://schemas.microsoft.com/office/word/2010/wordprocessingCanvas" xmlns:cx="http://schemas.microsoft.com/office/drawing/2014/chartex" xmlns:cx1="http://schemas.microsoft.com/office/drawing/2015/9/8/chartex" xmlns:cx2="http://schemas.microsoft.com/office/drawing/2015/10/21/chartex" xmlns:cx3="http://schemas.microsoft.com/office/drawing/2016/5/9/chartex" xmlns:cx4="http://schemas.microsoft.com/office/drawing/2016/5/10/chartex" xmlns:cx5="http://schemas.microsoft.com/office/drawing/2016/5/11/chartex" xmlns:cx6="http://schemas.microsoft.com/office/drawing/2016/5/12/chartex" xmlns:cx7="http://schemas.microsoft.com/office/drawing/2016/5/13/chartex" xmlns:cx8="http://schemas.microsoft.com/office/drawing/2016/5/14/chartex" xmlns:mc="http://schemas.openxmlformats.org/markup-compatibility/2006" xmlns:aink="http://schemas.microsoft.com/office/drawing/2016/ink" xmlns:am3d="http://schemas.microsoft.com/office/drawing/2017/model3d" xmlns:o="urn:schemas-microsoft-com:office:office" xmlns:oel="http://schemas.microsoft.com/office/2019/extlst" xmlns:r="http://schemas.openxmlformats.org/officeDocument/2006/relationships" xmlns:m="http://schemas.openxmlformats.org/officeDocument/2006/math" xmlns:v="urn:schemas-microsoft-com:vml" xmlns:wp14="http://schemas.microsoft.com/office/word/2010/wordprocessingDrawing" xmlns:wp="http://schemas.openxmlformats.org/drawingml/2006/wordprocessingDrawing" xmlns:w10="urn:schemas-microsoft-com:office:word" xmlns:w="http://schemas.openxmlformats.org/wordprocessingml/2006/main" xmlns:w14="http://schemas.microsoft.com/office/word/2010/wordml" xmlns:w15="http://schemas.microsoft.com/office/word/2012/wordml" xmlns:w16cex="http://schemas.microsoft.com/office/word/2018/wordml/cex" xmlns:w16cid="http://schemas.microsoft.com/office/word/2016/wordml/cid" xmlns:w16="http://schemas.microsoft.com/office/word/2018/wordml" xmlns:w16du="http://schemas.microsoft.com/office/word/2023/wordml/word16du" xmlns:w16sdtdh="http://schemas.microsoft.com/office/word/2020/wordml/sdtdatahash" xmlns:w16se="http://schemas.microsoft.com/office/word/2015/wordml/symex" xmlns:wpg="http://schemas.microsoft.com/office/word/2010/wordprocessingGroup" xmlns:wpi="http://schemas.microsoft.com/office/word/2010/wordprocessingInk" xmlns:wne="http://schemas.microsoft.com/office/word/2006/wordml" xmlns:wps="http://schemas.microsoft.com/office/word/2010/wordprocessingShape" mc:Ignorable="w14 w15 w16se w16cid w16 w16cex w16sdtdh wp14">
+<w:footnotes xmlns:wpc="http://schemas.microsoft.com/office/word/2010/wordprocessingCanvas" xmlns:cx="http://schemas.microsoft.com/office/drawing/2014/chartex" xmlns:cx1="http://schemas.microsoft.com/office/drawing/2015/9/8/chartex" xmlns:cx2="http://schemas.microsoft.com/office/drawing/2015/10/21/chartex" xmlns:cx3="http://schemas.microsoft.com/office/drawing/2016/5/9/chartex" xmlns:cx4="http://schemas.microsoft.com/office/drawing/2016/5/10/chartex" xmlns:cx5="http://schemas.microsoft.com/office/drawing/2016/5/11/chartex" xmlns:cx6="http://schemas.microsoft.com/office/drawing/2016/5/12/chartex" xmlns:cx7="http://schemas.microsoft.com/office/drawing/2016/5/13/chartex" xmlns:cx8="http://schemas.microsoft.com/office/drawing/2016/5/14/chartex" xmlns:mc="http://schemas.openxmlformats.org/markup-compatibility/2006" xmlns:aink="http://schemas.microsoft.com/office/drawing/2016/ink" xmlns:am3d="http://schemas.microsoft.com/office/drawing/2017/model3d" xmlns:o="urn:schemas-microsoft-com:office:office" xmlns:oel="http://schemas.microsoft.com/office/2019/extlst" xmlns:r="http://schemas.openxmlformats.org/officeDocument/2006/relationships" xmlns:m="http://schemas.openxmlformats.org/officeDocument/2006/math" xmlns:v="urn:schemas-microsoft-com:vml" xmlns:wp14="http://schemas.microsoft.com/office/word/2010/wordprocessingDrawing" xmlns:wp="http://schemas.openxmlformats.org/drawingml/2006/wordprocessingDrawing" xmlns:w10="urn:schemas-microsoft-com:office:word" xmlns:w="http://schemas.openxmlformats.org/wordprocessingml/2006/main" xmlns:w14="http://schemas.microsoft.com/office/word/2010/wordml" xmlns:w15="http://schemas.microsoft.com/office/word/2012/wordml" xmlns:w16cex="http://schemas.microsoft.com/office/word/2018/wordml/cex" xmlns:w16cid="http://schemas.microsoft.com/office/word/2016/wordml/cid" xmlns:w16="http://schemas.microsoft.com/office/word/2018/wordml" xmlns:w16sdtdh="http://schemas.microsoft.com/office/word/2020/wordml/sdtdatahash" xmlns:w16se="http://schemas.microsoft.com/office/word/2015/wordml/symex" xmlns:wpg="http://schemas.microsoft.com/office/word/2010/wordprocessingGroup" xmlns:wpi="http://schemas.microsoft.com/office/word/2010/wordprocessingInk" xmlns:wne="http://schemas.microsoft.com/office/word/2006/wordml" xmlns:wps="http://schemas.microsoft.com/office/word/2010/wordprocessingShape" mc:Ignorable="w14 w15 w16se w16cid w16 w16cex w16sdtdh wp14">
   <w:footnote w:type="separator" w:id="-1">
     <w:p>
       <w:r>
@@ -5025,7 +5025,7 @@
 </file>
 
 <file path=word/header1.xml><?xml version="1.0" encoding="utf-8"?>
-<w:hdr xmlns:wpc="http://schemas.microsoft.com/office/word/2010/wordprocessingCanvas" xmlns:cx="http://schemas.microsoft.com/office/drawing/2014/chartex" xmlns:cx1="http://schemas.microsoft.com/office/drawing/2015/9/8/chartex" xmlns:cx2="http://schemas.microsoft.com/office/drawing/2015/10/21/chartex" xmlns:cx3="http://schemas.microsoft.com/office/drawing/2016/5/9/chartex" xmlns:cx4="http://schemas.microsoft.com/office/drawing/2016/5/10/chartex" xmlns:cx5="http://schemas.microsoft.com/office/drawing/2016/5/11/chartex" xmlns:cx6="http://schemas.microsoft.com/office/drawing/2016/5/12/chartex" xmlns:cx7="http://schemas.microsoft.com/office/drawing/2016/5/13/chartex" xmlns:cx8="http://schemas.microsoft.com/office/drawing/2016/5/14/chartex" xmlns:mc="http://schemas.openxmlformats.org/markup-compatibility/2006" xmlns:aink="http://schemas.microsoft.com/office/drawing/2016/ink" xmlns:am3d="http://schemas.microsoft.com/office/drawing/2017/model3d" xmlns:o="urn:schemas-microsoft-com:office:office" xmlns:oel="http://schemas.microsoft.com/office/2019/extlst" xmlns:r="http://schemas.openxmlformats.org/officeDocument/2006/relationships" xmlns:m="http://schemas.openxmlformats.org/officeDocument/2006/math" xmlns:v="urn:schemas-microsoft-com:vml" xmlns:wp14="http://schemas.microsoft.com/office/word/2010/wordprocessingDrawing" xmlns:wp="http://schemas.openxmlformats.org/drawingml/2006/wordprocessingDrawing" xmlns:w10="urn:schemas-microsoft-com:office:word" xmlns:w="http://schemas.openxmlformats.org/wordprocessingml/2006/main" xmlns:w14="http://schemas.microsoft.com/office/word/2010/wordml" xmlns:w15="http://schemas.microsoft.com/office/word/2012/wordml" xmlns:w16cex="http://schemas.microsoft.com/office/word/2018/wordml/cex" xmlns:w16cid="http://schemas.microsoft.com/office/word/2016/wordml/cid" xmlns:w16="http://schemas.microsoft.com/office/word/2018/wordml" xmlns:w16du="http://schemas.microsoft.com/office/word/2023/wordml/word16du" xmlns:w16sdtdh="http://schemas.microsoft.com/office/word/2020/wordml/sdtdatahash" xmlns:w16se="http://schemas.microsoft.com/office/word/2015/wordml/symex" xmlns:wpg="http://schemas.microsoft.com/office/word/2010/wordprocessingGroup" xmlns:wpi="http://schemas.microsoft.com/office/word/2010/wordprocessingInk" xmlns:wne="http://schemas.microsoft.com/office/word/2006/wordml" xmlns:wps="http://schemas.microsoft.com/office/word/2010/wordprocessingShape" mc:Ignorable="w14 w15 w16se w16cid w16 w16cex w16sdtdh wp14">
+<w:hdr xmlns:wpc="http://schemas.microsoft.com/office/word/2010/wordprocessingCanvas" xmlns:cx="http://schemas.microsoft.com/office/drawing/2014/chartex" xmlns:cx1="http://schemas.microsoft.com/office/drawing/2015/9/8/chartex" xmlns:cx2="http://schemas.microsoft.com/office/drawing/2015/10/21/chartex" xmlns:cx3="http://schemas.microsoft.com/office/drawing/2016/5/9/chartex" xmlns:cx4="http://schemas.microsoft.com/office/drawing/2016/5/10/chartex" xmlns:cx5="http://schemas.microsoft.com/office/drawing/2016/5/11/chartex" xmlns:cx6="http://schemas.microsoft.com/office/drawing/2016/5/12/chartex" xmlns:cx7="http://schemas.microsoft.com/office/drawing/2016/5/13/chartex" xmlns:cx8="http://schemas.microsoft.com/office/drawing/2016/5/14/chartex" xmlns:mc="http://schemas.openxmlformats.org/markup-compatibility/2006" xmlns:aink="http://schemas.microsoft.com/office/drawing/2016/ink" xmlns:am3d="http://schemas.microsoft.com/office/drawing/2017/model3d" xmlns:o="urn:schemas-microsoft-com:office:office" xmlns:oel="http://schemas.microsoft.com/office/2019/extlst" xmlns:r="http://schemas.openxmlformats.org/officeDocument/2006/relationships" xmlns:m="http://schemas.openxmlformats.org/officeDocument/2006/math" xmlns:v="urn:schemas-microsoft-com:vml" xmlns:wp14="http://schemas.microsoft.com/office/word/2010/wordprocessingDrawing" xmlns:wp="http://schemas.openxmlformats.org/drawingml/2006/wordprocessingDrawing" xmlns:w10="urn:schemas-microsoft-com:office:word" xmlns:w="http://schemas.openxmlformats.org/wordprocessingml/2006/main" xmlns:w14="http://schemas.microsoft.com/office/word/2010/wordml" xmlns:w15="http://schemas.microsoft.com/office/word/2012/wordml" xmlns:w16cex="http://schemas.microsoft.com/office/word/2018/wordml/cex" xmlns:w16cid="http://schemas.microsoft.com/office/word/2016/wordml/cid" xmlns:w16="http://schemas.microsoft.com/office/word/2018/wordml" xmlns:w16sdtdh="http://schemas.microsoft.com/office/word/2020/wordml/sdtdatahash" xmlns:w16se="http://schemas.microsoft.com/office/word/2015/wordml/symex" xmlns:wpg="http://schemas.microsoft.com/office/word/2010/wordprocessingGroup" xmlns:wpi="http://schemas.microsoft.com/office/word/2010/wordprocessingInk" xmlns:wne="http://schemas.microsoft.com/office/word/2006/wordml" xmlns:wps="http://schemas.microsoft.com/office/word/2010/wordprocessingShape" mc:Ignorable="w14 w15 w16se w16cid w16 w16cex w16sdtdh wp14">
   <w:p>
     <w:pPr>
       <w:pStyle w:val="Header"/>
@@ -5239,7 +5239,7 @@
             </wp:anchor>
           </w:drawing>
         </mc:Choice>
-        <mc:Fallback>
+        <mc:Fallback xmlns:w16du="http://schemas.microsoft.com/office/word/2023/wordml/word16du">
           <w:pict>
             <v:line w14:anchorId="4FB958D9" id="Straight Connector 22" o:spid="_x0000_s1026" style="position:absolute;z-index:251663360;visibility:visible;mso-wrap-style:square;mso-width-percent:0;mso-height-percent:0;mso-wrap-distance-left:9pt;mso-wrap-distance-top:-3e-5mm;mso-wrap-distance-right:9pt;mso-wrap-distance-bottom:-3e-5mm;mso-position-horizontal:absolute;mso-position-horizontal-relative:text;mso-position-vertical:absolute;mso-position-vertical-relative:text;mso-width-percent:0;mso-height-percent:0;mso-width-relative:margin;mso-height-relative:page" from="-13.15pt,6.45pt" to="466.85pt,6.45pt" o:gfxdata="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" strokecolor="black [3040]" strokeweight=".25pt">
               <o:lock v:ext="edit" shapetype="f"/>
@@ -5350,7 +5350,7 @@
 </file>
 
 <file path=word/header2.xml><?xml version="1.0" encoding="utf-8"?>
-<w:hdr xmlns:wpc="http://schemas.microsoft.com/office/word/2010/wordprocessingCanvas" xmlns:cx="http://schemas.microsoft.com/office/drawing/2014/chartex" xmlns:cx1="http://schemas.microsoft.com/office/drawing/2015/9/8/chartex" xmlns:cx2="http://schemas.microsoft.com/office/drawing/2015/10/21/chartex" xmlns:cx3="http://schemas.microsoft.com/office/drawing/2016/5/9/chartex" xmlns:cx4="http://schemas.microsoft.com/office/drawing/2016/5/10/chartex" xmlns:cx5="http://schemas.microsoft.com/office/drawing/2016/5/11/chartex" xmlns:cx6="http://schemas.microsoft.com/office/drawing/2016/5/12/chartex" xmlns:cx7="http://schemas.microsoft.com/office/drawing/2016/5/13/chartex" xmlns:cx8="http://schemas.microsoft.com/office/drawing/2016/5/14/chartex" xmlns:mc="http://schemas.openxmlformats.org/markup-compatibility/2006" xmlns:aink="http://schemas.microsoft.com/office/drawing/2016/ink" xmlns:am3d="http://schemas.microsoft.com/office/drawing/2017/model3d" xmlns:o="urn:schemas-microsoft-com:office:office" xmlns:oel="http://schemas.microsoft.com/office/2019/extlst" xmlns:r="http://schemas.openxmlformats.org/officeDocument/2006/relationships" xmlns:m="http://schemas.openxmlformats.org/officeDocument/2006/math" xmlns:v="urn:schemas-microsoft-com:vml" xmlns:wp14="http://schemas.microsoft.com/office/word/2010/wordprocessingDrawing" xmlns:wp="http://schemas.openxmlformats.org/drawingml/2006/wordprocessingDrawing" xmlns:w10="urn:schemas-microsoft-com:office:word" xmlns:w="http://schemas.openxmlformats.org/wordprocessingml/2006/main" xmlns:w14="http://schemas.microsoft.com/office/word/2010/wordml" xmlns:w15="http://schemas.microsoft.com/office/word/2012/wordml" xmlns:w16cex="http://schemas.microsoft.com/office/word/2018/wordml/cex" xmlns:w16cid="http://schemas.microsoft.com/office/word/2016/wordml/cid" xmlns:w16="http://schemas.microsoft.com/office/word/2018/wordml" xmlns:w16du="http://schemas.microsoft.com/office/word/2023/wordml/word16du" xmlns:w16sdtdh="http://schemas.microsoft.com/office/word/2020/wordml/sdtdatahash" xmlns:w16se="http://schemas.microsoft.com/office/word/2015/wordml/symex" xmlns:wpg="http://schemas.microsoft.com/office/word/2010/wordprocessingGroup" xmlns:wpi="http://schemas.microsoft.com/office/word/2010/wordprocessingInk" xmlns:wne="http://schemas.microsoft.com/office/word/2006/wordml" xmlns:wps="http://schemas.microsoft.com/office/word/2010/wordprocessingShape" mc:Ignorable="w14 w15 w16se w16cid w16 w16cex w16sdtdh wp14">
+<w:hdr xmlns:wpc="http://schemas.microsoft.com/office/word/2010/wordprocessingCanvas" xmlns:cx="http://schemas.microsoft.com/office/drawing/2014/chartex" xmlns:cx1="http://schemas.microsoft.com/office/drawing/2015/9/8/chartex" xmlns:cx2="http://schemas.microsoft.com/office/drawing/2015/10/21/chartex" xmlns:cx3="http://schemas.microsoft.com/office/drawing/2016/5/9/chartex" xmlns:cx4="http://schemas.microsoft.com/office/drawing/2016/5/10/chartex" xmlns:cx5="http://schemas.microsoft.com/office/drawing/2016/5/11/chartex" xmlns:cx6="http://schemas.microsoft.com/office/drawing/2016/5/12/chartex" xmlns:cx7="http://schemas.microsoft.com/office/drawing/2016/5/13/chartex" xmlns:cx8="http://schemas.microsoft.com/office/drawing/2016/5/14/chartex" xmlns:mc="http://schemas.openxmlformats.org/markup-compatibility/2006" xmlns:aink="http://schemas.microsoft.com/office/drawing/2016/ink" xmlns:am3d="http://schemas.microsoft.com/office/drawing/2017/model3d" xmlns:o="urn:schemas-microsoft-com:office:office" xmlns:oel="http://schemas.microsoft.com/office/2019/extlst" xmlns:r="http://schemas.openxmlformats.org/officeDocument/2006/relationships" xmlns:m="http://schemas.openxmlformats.org/officeDocument/2006/math" xmlns:v="urn:schemas-microsoft-com:vml" xmlns:wp14="http://schemas.microsoft.com/office/word/2010/wordprocessingDrawing" xmlns:wp="http://schemas.openxmlformats.org/drawingml/2006/wordprocessingDrawing" xmlns:w10="urn:schemas-microsoft-com:office:word" xmlns:w="http://schemas.openxmlformats.org/wordprocessingml/2006/main" xmlns:w14="http://schemas.microsoft.com/office/word/2010/wordml" xmlns:w15="http://schemas.microsoft.com/office/word/2012/wordml" xmlns:w16cex="http://schemas.microsoft.com/office/word/2018/wordml/cex" xmlns:w16cid="http://schemas.microsoft.com/office/word/2016/wordml/cid" xmlns:w16="http://schemas.microsoft.com/office/word/2018/wordml" xmlns:w16sdtdh="http://schemas.microsoft.com/office/word/2020/wordml/sdtdatahash" xmlns:w16se="http://schemas.microsoft.com/office/word/2015/wordml/symex" xmlns:wpg="http://schemas.microsoft.com/office/word/2010/wordprocessingGroup" xmlns:wpi="http://schemas.microsoft.com/office/word/2010/wordprocessingInk" xmlns:wne="http://schemas.microsoft.com/office/word/2006/wordml" xmlns:wps="http://schemas.microsoft.com/office/word/2010/wordprocessingShape" mc:Ignorable="w14 w15 w16se w16cid w16 w16cex w16sdtdh wp14">
   <w:p>
     <w:pPr>
       <w:pStyle w:val="Header"/>
@@ -5513,7 +5513,7 @@
             </wp:anchor>
           </w:drawing>
         </mc:Choice>
-        <mc:Fallback>
+        <mc:Fallback xmlns:w16du="http://schemas.microsoft.com/office/word/2023/wordml/word16du">
           <w:pict>
             <v:line w14:anchorId="22FA490F" id="Straight Connector 1" o:spid="_x0000_s1026" style="position:absolute;z-index:251670528;visibility:visible;mso-wrap-style:square;mso-width-percent:0;mso-height-percent:0;mso-wrap-distance-left:9pt;mso-wrap-distance-top:-3e-5mm;mso-wrap-distance-right:9pt;mso-wrap-distance-bottom:-3e-5mm;mso-position-horizontal:absolute;mso-position-horizontal-relative:text;mso-position-vertical:absolute;mso-position-vertical-relative:text;mso-width-percent:0;mso-height-percent:0;mso-width-relative:margin;mso-height-relative:page" from="-13.15pt,6.45pt" to="466.85pt,6.45pt" o:gfxdata="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" strokecolor="black [3040]" strokeweight=".25pt">
               <o:lock v:ext="edit" shapetype="f"/>
@@ -5554,7 +5554,7 @@
 </file>
 
 <file path=word/numbering.xml><?xml version="1.0" encoding="utf-8"?>
-<w:numbering xmlns:wpc="http://schemas.microsoft.com/office/word/2010/wordprocessingCanvas" xmlns:cx="http://schemas.microsoft.com/office/drawing/2014/chartex" xmlns:cx1="http://schemas.microsoft.com/office/drawing/2015/9/8/chartex" xmlns:cx2="http://schemas.microsoft.com/office/drawing/2015/10/21/chartex" xmlns:cx3="http://schemas.microsoft.com/office/drawing/2016/5/9/chartex" xmlns:cx4="http://schemas.microsoft.com/office/drawing/2016/5/10/chartex" xmlns:cx5="http://schemas.microsoft.com/office/drawing/2016/5/11/chartex" xmlns:cx6="http://schemas.microsoft.com/office/drawing/2016/5/12/chartex" xmlns:cx7="http://schemas.microsoft.com/office/drawing/2016/5/13/chartex" xmlns:cx8="http://schemas.microsoft.com/office/drawing/2016/5/14/chartex" xmlns:mc="http://schemas.openxmlformats.org/markup-compatibility/2006" xmlns:aink="http://schemas.microsoft.com/office/drawing/2016/ink" xmlns:am3d="http://schemas.microsoft.com/office/drawing/2017/model3d" xmlns:o="urn:schemas-microsoft-com:office:office" xmlns:oel="http://schemas.microsoft.com/office/2019/extlst" xmlns:r="http://schemas.openxmlformats.org/officeDocument/2006/relationships" xmlns:m="http://schemas.openxmlformats.org/officeDocument/2006/math" xmlns:v="urn:schemas-microsoft-com:vml" xmlns:wp14="http://schemas.microsoft.com/office/word/2010/wordprocessingDrawing" xmlns:wp="http://schemas.openxmlformats.org/drawingml/2006/wordprocessingDrawing" xmlns:w10="urn:schemas-microsoft-com:office:word" xmlns:w="http://schemas.openxmlformats.org/wordprocessingml/2006/main" xmlns:w14="http://schemas.microsoft.com/office/word/2010/wordml" xmlns:w15="http://schemas.microsoft.com/office/word/2012/wordml" xmlns:w16cex="http://schemas.microsoft.com/office/word/2018/wordml/cex" xmlns:w16cid="http://schemas.microsoft.com/office/word/2016/wordml/cid" xmlns:w16="http://schemas.microsoft.com/office/word/2018/wordml" xmlns:w16du="http://schemas.microsoft.com/office/word/2023/wordml/word16du" xmlns:w16sdtdh="http://schemas.microsoft.com/office/word/2020/wordml/sdtdatahash" xmlns:w16se="http://schemas.microsoft.com/office/word/2015/wordml/symex" xmlns:wpg="http://schemas.microsoft.com/office/word/2010/wordprocessingGroup" xmlns:wpi="http://schemas.microsoft.com/office/word/2010/wordprocessingInk" xmlns:wne="http://schemas.microsoft.com/office/word/2006/wordml" xmlns:wps="http://schemas.microsoft.com/office/word/2010/wordprocessingShape" mc:Ignorable="w14 w15 w16se w16cid w16 w16cex w16sdtdh wp14">
+<w:numbering xmlns:wpc="http://schemas.microsoft.com/office/word/2010/wordprocessingCanvas" xmlns:cx="http://schemas.microsoft.com/office/drawing/2014/chartex" xmlns:cx1="http://schemas.microsoft.com/office/drawing/2015/9/8/chartex" xmlns:cx2="http://schemas.microsoft.com/office/drawing/2015/10/21/chartex" xmlns:cx3="http://schemas.microsoft.com/office/drawing/2016/5/9/chartex" xmlns:cx4="http://schemas.microsoft.com/office/drawing/2016/5/10/chartex" xmlns:cx5="http://schemas.microsoft.com/office/drawing/2016/5/11/chartex" xmlns:cx6="http://schemas.microsoft.com/office/drawing/2016/5/12/chartex" xmlns:cx7="http://schemas.microsoft.com/office/drawing/2016/5/13/chartex" xmlns:cx8="http://schemas.microsoft.com/office/drawing/2016/5/14/chartex" xmlns:mc="http://schemas.openxmlformats.org/markup-compatibility/2006" xmlns:aink="http://schemas.microsoft.com/office/drawing/2016/ink" xmlns:am3d="http://schemas.microsoft.com/office/drawing/2017/model3d" xmlns:o="urn:schemas-microsoft-com:office:office" xmlns:oel="http://schemas.microsoft.com/office/2019/extlst" xmlns:r="http://schemas.openxmlformats.org/officeDocument/2006/relationships" xmlns:m="http://schemas.openxmlformats.org/officeDocument/2006/math" xmlns:v="urn:schemas-microsoft-com:vml" xmlns:wp14="http://schemas.microsoft.com/office/word/2010/wordprocessingDrawing" xmlns:wp="http://schemas.openxmlformats.org/drawingml/2006/wordprocessingDrawing" xmlns:w10="urn:schemas-microsoft-com:office:word" xmlns:w="http://schemas.openxmlformats.org/wordprocessingml/2006/main" xmlns:w14="http://schemas.microsoft.com/office/word/2010/wordml" xmlns:w15="http://schemas.microsoft.com/office/word/2012/wordml" xmlns:w16cex="http://schemas.microsoft.com/office/word/2018/wordml/cex" xmlns:w16cid="http://schemas.microsoft.com/office/word/2016/wordml/cid" xmlns:w16="http://schemas.microsoft.com/office/word/2018/wordml" xmlns:w16sdtdh="http://schemas.microsoft.com/office/word/2020/wordml/sdtdatahash" xmlns:w16se="http://schemas.microsoft.com/office/word/2015/wordml/symex" xmlns:wpg="http://schemas.microsoft.com/office/word/2010/wordprocessingGroup" xmlns:wpi="http://schemas.microsoft.com/office/word/2010/wordprocessingInk" xmlns:wne="http://schemas.microsoft.com/office/word/2006/wordml" xmlns:wps="http://schemas.microsoft.com/office/word/2010/wordprocessingShape" mc:Ignorable="w14 w15 w16se w16cid w16 w16cex w16sdtdh wp14">
   <w:abstractNum w:abstractNumId="0" w15:restartNumberingAfterBreak="0">
     <w:nsid w:val="015E0EEA"/>
     <w:multiLevelType w:val="hybridMultilevel"/>
@@ -7901,7 +7901,7 @@
   <w:num w:numId="23" w16cid:durableId="1380006835">
     <w:abstractNumId w:val="18"/>
     <w:lvlOverride w:ilvl="0">
-      <w:lvl w:ilvl="0" w:tplc="DA36F98A">
+      <w:lvl w:ilvl="0" w:tplc="48CAE500">
         <w:start w:val="1"/>
         <w:numFmt w:val="decimal"/>
         <w:lvlText w:val="%1."/>
@@ -8945,48 +8945,15 @@
 </file>
 
 <file path=customXml/item1.xml><?xml version="1.0" encoding="utf-8"?>
-<b:Sources xmlns:b="http://schemas.openxmlformats.org/officeDocument/2006/bibliography" xmlns="http://schemas.openxmlformats.org/officeDocument/2006/bibliography" SelectedStyle="\APA.XSL" StyleName="APA"/>
+<?mso-contentType ?>
+<FormTemplates xmlns="http://schemas.microsoft.com/sharepoint/v3/contenttype/forms">
+  <Display>DocumentLibraryForm</Display>
+  <Edit>DocumentLibraryForm</Edit>
+  <New>DocumentLibraryForm</New>
+</FormTemplates>
 </file>
 
 <file path=customXml/item2.xml><?xml version="1.0" encoding="utf-8"?>
-<p:properties xmlns:p="http://schemas.microsoft.com/office/2006/metadata/properties" xmlns:xsi="http://www.w3.org/2001/XMLSchema-instance" xmlns:pc="http://schemas.microsoft.com/office/infopath/2007/PartnerControls">
-  <documentManagement/>
-</p:properties>
-</file>
-
-<file path=customXml/item3.xml><?xml version="1.0" encoding="utf-8"?>
-<f:fields xmlns:f="http://schemas.fabasoft.com/folio/2007/fields">
-  <f:record>
-    <f:field ref="objname" par="" text="AMA_Protocolo_CMD_Autenticação_Assinatura_Privados" edit="true"/>
-    <f:field ref="objsubject" par="" text="" edit="true"/>
-    <f:field ref="objcreatedby" par="" text="Joana Pires"/>
-    <f:field ref="objcreatedat" par="" date="2022-01-19T16:09:07" text="19/01/2022 16:09:07"/>
-    <f:field ref="objchangedby" par="" text="Joana Pires"/>
-    <f:field ref="objmodifiedat" par="" date="2022-01-19T16:09:07" text="19/01/2022 16:09:07"/>
-    <f:field ref="doc_FSCFOLIO_1_1001_FieldDocumentNumber" par="" text=""/>
-    <f:field ref="doc_FSCFOLIO_1_1001_FieldSubject" par="" text="" edit="true"/>
-    <f:field ref="FSCFOLIO_1_1001_FieldCurrentUser" par="" text="Joana Pires"/>
-    <f:field ref="CCAPRECONFIG_15_1001_Objektname" par="" text="AMA_Protocolo_CMD_Autenticação_Assinatura_Privados" edit="true"/>
-    <f:field ref="CCAPRECONFIG_15_1001_Objektname" par="" text="AMA_Protocolo_CMD_Autenticação_Assinatura_Privados" edit="true"/>
-  </f:record>
-  <f:display par="" text="General">
-    <f:field ref="objname" text="Nome"/>
-    <f:field ref="objsubject" text="Assunto"/>
-    <f:field ref="objcreatedby" text="Criado por"/>
-    <f:field ref="objcreatedat" text="Criado em/às"/>
-    <f:field ref="objchangedby" text="Última alteração por"/>
-    <f:field ref="objmodifiedat" text="Última alteração em/às"/>
-    <f:field ref="FSCFOLIO_1_1001_FieldCurrentUser" text="Utilizador actual"/>
-    <f:field ref="CCAPRECONFIG_15_1001_Objektname" text="Objektname"/>
-  </f:display>
-  <f:display par="" text="Carta em série">
-    <f:field ref="doc_FSCFOLIO_1_1001_FieldDocumentNumber" text="Número do documento"/>
-    <f:field ref="doc_FSCFOLIO_1_1001_FieldSubject" text="Assunto"/>
-  </f:display>
-</f:fields>
-</file>
-
-<file path=customXml/item4.xml><?xml version="1.0" encoding="utf-8"?>
 <ct:contentTypeSchema xmlns:ct="http://schemas.microsoft.com/office/2006/metadata/contentType" xmlns:ma="http://schemas.microsoft.com/office/2006/metadata/properties/metaAttributes" ct:_="" ma:_="" ma:contentTypeName="Documento" ma:contentTypeID="0x0101005B33CE0989C7C04FAC1059BFCF2AA9C9" ma:contentTypeVersion="12" ma:contentTypeDescription="Criar um novo documento." ma:contentTypeScope="" ma:versionID="64f3ecc5ecdce8036863e73af23c9e95">
   <xsd:schema xmlns:xsd="http://www.w3.org/2001/XMLSchema" xmlns:xs="http://www.w3.org/2001/XMLSchema" xmlns:p="http://schemas.microsoft.com/office/2006/metadata/properties" xmlns:ns2="29131337-9f48-4dd8-8094-a140ac1e3b23" xmlns:ns3="ee0d3de4-1e47-4168-94db-bd82c32bb80b" targetNamespace="http://schemas.microsoft.com/office/2006/metadata/properties" ma:root="true" ma:fieldsID="cd8d3b229c0ebe245858252c2b788675" ns2:_="" ns3:_="">
     <xsd:import namespace="29131337-9f48-4dd8-8094-a140ac1e3b23"/>
@@ -9203,41 +9170,57 @@
 </ct:contentTypeSchema>
 </file>
 
+<file path=customXml/item3.xml><?xml version="1.0" encoding="utf-8"?>
+<f:fields xmlns:f="http://schemas.fabasoft.com/folio/2007/fields">
+  <f:record>
+    <f:field ref="objname" par="" text="AMA_Protocolo_CMD_Autenticação_Assinatura_Privados" edit="true"/>
+    <f:field ref="objsubject" par="" text="" edit="true"/>
+    <f:field ref="objcreatedby" par="" text="Joana Pires"/>
+    <f:field ref="objcreatedat" par="" date="2022-01-19T16:09:07" text="19/01/2022 16:09:07"/>
+    <f:field ref="objchangedby" par="" text="Joana Pires"/>
+    <f:field ref="objmodifiedat" par="" date="2022-01-19T16:09:07" text="19/01/2022 16:09:07"/>
+    <f:field ref="doc_FSCFOLIO_1_1001_FieldDocumentNumber" par="" text=""/>
+    <f:field ref="doc_FSCFOLIO_1_1001_FieldSubject" par="" text="" edit="true"/>
+    <f:field ref="FSCFOLIO_1_1001_FieldCurrentUser" par="" text="Joana Pires"/>
+    <f:field ref="CCAPRECONFIG_15_1001_Objektname" par="" text="AMA_Protocolo_CMD_Autenticação_Assinatura_Privados" edit="true"/>
+    <f:field ref="CCAPRECONFIG_15_1001_Objektname" par="" text="AMA_Protocolo_CMD_Autenticação_Assinatura_Privados" edit="true"/>
+  </f:record>
+  <f:display par="" text="General">
+    <f:field ref="objname" text="Nome"/>
+    <f:field ref="objsubject" text="Assunto"/>
+    <f:field ref="objcreatedby" text="Criado por"/>
+    <f:field ref="objcreatedat" text="Criado em/às"/>
+    <f:field ref="objchangedby" text="Última alteração por"/>
+    <f:field ref="objmodifiedat" text="Última alteração em/às"/>
+    <f:field ref="FSCFOLIO_1_1001_FieldCurrentUser" text="Utilizador actual"/>
+    <f:field ref="CCAPRECONFIG_15_1001_Objektname" text="Objektname"/>
+  </f:display>
+  <f:display par="" text="Carta em série">
+    <f:field ref="doc_FSCFOLIO_1_1001_FieldDocumentNumber" text="Número do documento"/>
+    <f:field ref="doc_FSCFOLIO_1_1001_FieldSubject" text="Assunto"/>
+  </f:display>
+</f:fields>
+</file>
+
+<file path=customXml/item4.xml><?xml version="1.0" encoding="utf-8"?>
+<p:properties xmlns:p="http://schemas.microsoft.com/office/2006/metadata/properties" xmlns:xsi="http://www.w3.org/2001/XMLSchema-instance" xmlns:pc="http://schemas.microsoft.com/office/infopath/2007/PartnerControls">
+  <documentManagement/>
+</p:properties>
+</file>
+
 <file path=customXml/item5.xml><?xml version="1.0" encoding="utf-8"?>
-<?mso-contentType ?>
-<FormTemplates xmlns="http://schemas.microsoft.com/sharepoint/v3/contenttype/forms">
-  <Display>DocumentLibraryForm</Display>
-  <Edit>DocumentLibraryForm</Edit>
-  <New>DocumentLibraryForm</New>
-</FormTemplates>
+<b:Sources xmlns:b="http://schemas.openxmlformats.org/officeDocument/2006/bibliography" xmlns="http://schemas.openxmlformats.org/officeDocument/2006/bibliography" SelectedStyle="\APA.XSL" StyleName="APA"/>
 </file>
 
 <file path=customXml/itemProps1.xml><?xml version="1.0" encoding="utf-8"?>
-<ds:datastoreItem xmlns:ds="http://schemas.openxmlformats.org/officeDocument/2006/customXml" ds:itemID="{434C7F2D-C05A-467E-9702-D45B1C9A1339}">
+<ds:datastoreItem xmlns:ds="http://schemas.openxmlformats.org/officeDocument/2006/customXml" ds:itemID="{C014179D-6901-4F5C-B083-7DF14112A13F}">
   <ds:schemaRefs>
-    <ds:schemaRef ds:uri="http://schemas.openxmlformats.org/officeDocument/2006/bibliography"/>
+    <ds:schemaRef ds:uri="http://schemas.microsoft.com/sharepoint/v3/contenttype/forms"/>
   </ds:schemaRefs>
 </ds:datastoreItem>
 </file>
 
 <file path=customXml/itemProps2.xml><?xml version="1.0" encoding="utf-8"?>
-<ds:datastoreItem xmlns:ds="http://schemas.openxmlformats.org/officeDocument/2006/customXml" ds:itemID="{46B33C52-174D-4099-B158-9F4BD6EE461F}">
-  <ds:schemaRefs>
-    <ds:schemaRef ds:uri="http://schemas.microsoft.com/office/2006/metadata/properties"/>
-    <ds:schemaRef ds:uri="http://schemas.microsoft.com/office/infopath/2007/PartnerControls"/>
-  </ds:schemaRefs>
-</ds:datastoreItem>
-</file>
-
-<file path=customXml/itemProps3.xml><?xml version="1.0" encoding="utf-8"?>
-<ds:datastoreItem xmlns:ds="http://schemas.openxmlformats.org/officeDocument/2006/customXml" ds:itemID="{4E8A9591-F074-446B-902F-511FF79C122F}">
-  <ds:schemaRefs>
-    <ds:schemaRef ds:uri="http://schemas.fabasoft.com/folio/2007/fields"/>
-  </ds:schemaRefs>
-</ds:datastoreItem>
-</file>
-
-<file path=customXml/itemProps4.xml><?xml version="1.0" encoding="utf-8"?>
 <ds:datastoreItem xmlns:ds="http://schemas.openxmlformats.org/officeDocument/2006/customXml" ds:itemID="{5BB9B586-B53C-4BC6-B9DC-467783CAEB83}">
   <ds:schemaRefs>
     <ds:schemaRef ds:uri="http://schemas.microsoft.com/office/2006/metadata/contentType"/>
@@ -9256,10 +9239,27 @@
 </ds:datastoreItem>
 </file>
 
+<file path=customXml/itemProps3.xml><?xml version="1.0" encoding="utf-8"?>
+<ds:datastoreItem xmlns:ds="http://schemas.openxmlformats.org/officeDocument/2006/customXml" ds:itemID="{4E8A9591-F074-446B-902F-511FF79C122F}">
+  <ds:schemaRefs>
+    <ds:schemaRef ds:uri="http://schemas.fabasoft.com/folio/2007/fields"/>
+  </ds:schemaRefs>
+</ds:datastoreItem>
+</file>
+
+<file path=customXml/itemProps4.xml><?xml version="1.0" encoding="utf-8"?>
+<ds:datastoreItem xmlns:ds="http://schemas.openxmlformats.org/officeDocument/2006/customXml" ds:itemID="{46B33C52-174D-4099-B158-9F4BD6EE461F}">
+  <ds:schemaRefs>
+    <ds:schemaRef ds:uri="http://schemas.microsoft.com/office/2006/metadata/properties"/>
+    <ds:schemaRef ds:uri="http://schemas.microsoft.com/office/infopath/2007/PartnerControls"/>
+  </ds:schemaRefs>
+</ds:datastoreItem>
+</file>
+
 <file path=customXml/itemProps5.xml><?xml version="1.0" encoding="utf-8"?>
-<ds:datastoreItem xmlns:ds="http://schemas.openxmlformats.org/officeDocument/2006/customXml" ds:itemID="{C014179D-6901-4F5C-B083-7DF14112A13F}">
+<ds:datastoreItem xmlns:ds="http://schemas.openxmlformats.org/officeDocument/2006/customXml" ds:itemID="{434C7F2D-C05A-467E-9702-D45B1C9A1339}">
   <ds:schemaRefs>
-    <ds:schemaRef ds:uri="http://schemas.microsoft.com/sharepoint/v3/contenttype/forms"/>
+    <ds:schemaRef ds:uri="http://schemas.openxmlformats.org/officeDocument/2006/bibliography"/>
   </ds:schemaRefs>
 </ds:datastoreItem>
 </file>
</xml_diff>